<commit_message>
Minor changes in check book documents
</commit_message>
<xml_diff>
--- a/doc/Analysis/Treasury/CheckBook.docx
+++ b/doc/Analysis/Treasury/CheckBook.docx
@@ -62,7 +62,7 @@
           <w:r>
             <w:fldChar w:fldCharType="separate"/>
           </w:r>
-          <w:hyperlink w:anchor="_Toc127865971" w:history="1">
+          <w:hyperlink w:anchor="_Toc128392249" w:history="1">
             <w:r>
               <w:rPr>
                 <w:rStyle w:val="Hyperlink"/>
@@ -137,7 +137,7 @@
                 <w:noProof/>
                 <w:webHidden/>
               </w:rPr>
-              <w:instrText xml:space="preserve"> PAGEREF _Toc127865971 \h </w:instrText>
+              <w:instrText xml:space="preserve"> PAGEREF _Toc128392249 \h </w:instrText>
             </w:r>
             <w:r>
               <w:rPr>
@@ -181,7 +181,7 @@
               <w:noProof/>
             </w:rPr>
           </w:pPr>
-          <w:hyperlink w:anchor="_Toc127865972" w:history="1">
+          <w:hyperlink w:anchor="_Toc128392250" w:history="1">
             <w:r>
               <w:rPr>
                 <w:rStyle w:val="Hyperlink"/>
@@ -256,7 +256,7 @@
                 <w:noProof/>
                 <w:webHidden/>
               </w:rPr>
-              <w:instrText xml:space="preserve"> PAGEREF _Toc127865972 \h </w:instrText>
+              <w:instrText xml:space="preserve"> PAGEREF _Toc128392250 \h </w:instrText>
             </w:r>
             <w:r>
               <w:rPr>
@@ -300,7 +300,7 @@
               <w:noProof/>
             </w:rPr>
           </w:pPr>
-          <w:hyperlink w:anchor="_Toc127865973" w:history="1">
+          <w:hyperlink w:anchor="_Toc128392251" w:history="1">
             <w:r>
               <w:rPr>
                 <w:rStyle w:val="Hyperlink"/>
@@ -331,7 +331,7 @@
                 <w:noProof/>
                 <w:webHidden/>
               </w:rPr>
-              <w:instrText xml:space="preserve"> PAGEREF _Toc127865973 \h </w:instrText>
+              <w:instrText xml:space="preserve"> PAGEREF _Toc128392251 \h </w:instrText>
             </w:r>
             <w:r>
               <w:rPr>
@@ -375,7 +375,7 @@
               <w:noProof/>
             </w:rPr>
           </w:pPr>
-          <w:hyperlink w:anchor="_Toc127865974" w:history="1">
+          <w:hyperlink w:anchor="_Toc128392252" w:history="1">
             <w:r>
               <w:rPr>
                 <w:rStyle w:val="Hyperlink"/>
@@ -406,7 +406,159 @@
                 <w:noProof/>
                 <w:webHidden/>
               </w:rPr>
-              <w:instrText xml:space="preserve"> PAGEREF _Toc127865974 \h </w:instrText>
+              <w:instrText xml:space="preserve"> PAGEREF _Toc128392252 \h </w:instrText>
+            </w:r>
+            <w:r>
+              <w:rPr>
+                <w:noProof/>
+                <w:webHidden/>
+              </w:rPr>
+            </w:r>
+            <w:r>
+              <w:rPr>
+                <w:noProof/>
+                <w:webHidden/>
+              </w:rPr>
+              <w:fldChar w:fldCharType="separate"/>
+            </w:r>
+            <w:r>
+              <w:rPr>
+                <w:noProof/>
+                <w:webHidden/>
+                <w:rtl/>
+              </w:rPr>
+              <w:t>3</w:t>
+            </w:r>
+            <w:r>
+              <w:rPr>
+                <w:noProof/>
+                <w:webHidden/>
+              </w:rPr>
+              <w:fldChar w:fldCharType="end"/>
+            </w:r>
+          </w:hyperlink>
+        </w:p>
+        <w:p>
+          <w:pPr>
+            <w:pStyle w:val="TOC2"/>
+            <w:tabs>
+              <w:tab w:val="right" w:leader="dot" w:pos="9350"/>
+            </w:tabs>
+            <w:bidi/>
+            <w:rPr>
+              <w:rFonts w:eastAsiaTheme="minorEastAsia"/>
+              <w:noProof/>
+            </w:rPr>
+          </w:pPr>
+          <w:hyperlink w:anchor="_Toc128392253" w:history="1">
+            <w:r>
+              <w:rPr>
+                <w:rStyle w:val="Hyperlink"/>
+                <w:rFonts w:cs="B Nazanin"/>
+                <w:b/>
+                <w:bCs/>
+                <w:noProof/>
+                <w:rtl/>
+              </w:rPr>
+              <w:t>مقاد</w:t>
+            </w:r>
+            <w:r>
+              <w:rPr>
+                <w:rStyle w:val="Hyperlink"/>
+                <w:rFonts w:cs="B Nazanin" w:hint="cs"/>
+                <w:b/>
+                <w:bCs/>
+                <w:noProof/>
+                <w:rtl/>
+              </w:rPr>
+              <w:t>ی</w:t>
+            </w:r>
+            <w:r>
+              <w:rPr>
+                <w:rStyle w:val="Hyperlink"/>
+                <w:rFonts w:cs="B Nazanin" w:hint="eastAsia"/>
+                <w:b/>
+                <w:bCs/>
+                <w:noProof/>
+                <w:rtl/>
+              </w:rPr>
+              <w:t>ر</w:t>
+            </w:r>
+            <w:r>
+              <w:rPr>
+                <w:rStyle w:val="Hyperlink"/>
+                <w:rFonts w:cs="B Nazanin"/>
+                <w:b/>
+                <w:bCs/>
+                <w:noProof/>
+                <w:rtl/>
+              </w:rPr>
+              <w:t xml:space="preserve"> ممکن برا</w:t>
+            </w:r>
+            <w:r>
+              <w:rPr>
+                <w:rStyle w:val="Hyperlink"/>
+                <w:rFonts w:cs="B Nazanin" w:hint="cs"/>
+                <w:b/>
+                <w:bCs/>
+                <w:noProof/>
+                <w:rtl/>
+              </w:rPr>
+              <w:t>ی</w:t>
+            </w:r>
+            <w:r>
+              <w:rPr>
+                <w:rStyle w:val="Hyperlink"/>
+                <w:rFonts w:cs="B Nazanin"/>
+                <w:b/>
+                <w:bCs/>
+                <w:noProof/>
+                <w:rtl/>
+              </w:rPr>
+              <w:t xml:space="preserve"> وضع</w:t>
+            </w:r>
+            <w:r>
+              <w:rPr>
+                <w:rStyle w:val="Hyperlink"/>
+                <w:rFonts w:cs="B Nazanin" w:hint="cs"/>
+                <w:b/>
+                <w:bCs/>
+                <w:noProof/>
+                <w:rtl/>
+              </w:rPr>
+              <w:t>ی</w:t>
+            </w:r>
+            <w:r>
+              <w:rPr>
+                <w:rStyle w:val="Hyperlink"/>
+                <w:rFonts w:cs="B Nazanin" w:hint="eastAsia"/>
+                <w:b/>
+                <w:bCs/>
+                <w:noProof/>
+                <w:rtl/>
+              </w:rPr>
+              <w:t>ت</w:t>
+            </w:r>
+            <w:r>
+              <w:rPr>
+                <w:noProof/>
+                <w:webHidden/>
+              </w:rPr>
+              <w:tab/>
+            </w:r>
+            <w:r>
+              <w:rPr>
+                <w:noProof/>
+                <w:webHidden/>
+              </w:rPr>
+              <w:fldChar w:fldCharType="begin"/>
+            </w:r>
+            <w:r>
+              <w:rPr>
+                <w:noProof/>
+                <w:webHidden/>
+              </w:rPr>
+              <w:instrText xml:space="preserve"> PAGEREF _Toc128392253 \h </w:instrText>
             </w:r>
             <w:r>
               <w:rPr>
@@ -450,7 +602,7 @@
               <w:noProof/>
             </w:rPr>
           </w:pPr>
-          <w:hyperlink w:anchor="_Toc127865975" w:history="1">
+          <w:hyperlink w:anchor="_Toc128392254" w:history="1">
             <w:r>
               <w:rPr>
                 <w:rStyle w:val="Hyperlink"/>
@@ -481,7 +633,7 @@
                 <w:noProof/>
                 <w:webHidden/>
               </w:rPr>
-              <w:instrText xml:space="preserve"> PAGEREF _Toc127865975 \h </w:instrText>
+              <w:instrText xml:space="preserve"> PAGEREF _Toc128392254 \h </w:instrText>
             </w:r>
             <w:r>
               <w:rPr>
@@ -502,7 +654,7 @@
                 <w:webHidden/>
                 <w:rtl/>
               </w:rPr>
-              <w:t>3</w:t>
+              <w:t>4</w:t>
             </w:r>
             <w:r>
               <w:rPr>
@@ -525,7 +677,7 @@
               <w:noProof/>
             </w:rPr>
           </w:pPr>
-          <w:hyperlink w:anchor="_Toc127865976" w:history="1">
+          <w:hyperlink w:anchor="_Toc128392255" w:history="1">
             <w:r>
               <w:rPr>
                 <w:rStyle w:val="Hyperlink"/>
@@ -710,7 +862,7 @@
                 <w:noProof/>
                 <w:webHidden/>
               </w:rPr>
-              <w:instrText xml:space="preserve"> PAGEREF _Toc127865976 \h </w:instrText>
+              <w:instrText xml:space="preserve"> PAGEREF _Toc128392255 \h </w:instrText>
             </w:r>
             <w:r>
               <w:rPr>
@@ -754,7 +906,7 @@
               <w:noProof/>
             </w:rPr>
           </w:pPr>
-          <w:hyperlink w:anchor="_Toc127865977" w:history="1">
+          <w:hyperlink w:anchor="_Toc128392256" w:history="1">
             <w:r>
               <w:rPr>
                 <w:rStyle w:val="Hyperlink"/>
@@ -851,7 +1003,7 @@
                 <w:noProof/>
                 <w:webHidden/>
               </w:rPr>
-              <w:instrText xml:space="preserve"> PAGEREF _Toc127865977 \h </w:instrText>
+              <w:instrText xml:space="preserve"> PAGEREF _Toc128392256 \h </w:instrText>
             </w:r>
             <w:r>
               <w:rPr>
@@ -895,7 +1047,7 @@
               <w:noProof/>
             </w:rPr>
           </w:pPr>
-          <w:hyperlink w:anchor="_Toc127865978" w:history="1">
+          <w:hyperlink w:anchor="_Toc128392257" w:history="1">
             <w:r>
               <w:rPr>
                 <w:rStyle w:val="Hyperlink"/>
@@ -1003,7 +1155,7 @@
                 <w:noProof/>
                 <w:webHidden/>
               </w:rPr>
-              <w:instrText xml:space="preserve"> PAGEREF _Toc127865978 \h </w:instrText>
+              <w:instrText xml:space="preserve"> PAGEREF _Toc128392257 \h </w:instrText>
             </w:r>
             <w:r>
               <w:rPr>
@@ -1047,7 +1199,7 @@
               <w:noProof/>
             </w:rPr>
           </w:pPr>
-          <w:hyperlink w:anchor="_Toc127865979" w:history="1">
+          <w:hyperlink w:anchor="_Toc128392258" w:history="1">
             <w:r>
               <w:rPr>
                 <w:rStyle w:val="Hyperlink"/>
@@ -1166,7 +1318,7 @@
                 <w:noProof/>
                 <w:webHidden/>
               </w:rPr>
-              <w:instrText xml:space="preserve"> PAGEREF _Toc127865979 \h </w:instrText>
+              <w:instrText xml:space="preserve"> PAGEREF _Toc128392258 \h </w:instrText>
             </w:r>
             <w:r>
               <w:rPr>
@@ -1187,7 +1339,7 @@
                 <w:webHidden/>
                 <w:rtl/>
               </w:rPr>
-              <w:t>4</w:t>
+              <w:t>5</w:t>
             </w:r>
             <w:r>
               <w:rPr>
@@ -1210,7 +1362,7 @@
               <w:noProof/>
             </w:rPr>
           </w:pPr>
-          <w:hyperlink w:anchor="_Toc127865980" w:history="1">
+          <w:hyperlink w:anchor="_Toc128392259" w:history="1">
             <w:r>
               <w:rPr>
                 <w:rStyle w:val="Hyperlink"/>
@@ -1296,7 +1448,7 @@
                 <w:noProof/>
                 <w:webHidden/>
               </w:rPr>
-              <w:instrText xml:space="preserve"> PAGEREF _Toc127865980 \h </w:instrText>
+              <w:instrText xml:space="preserve"> PAGEREF _Toc128392259 \h </w:instrText>
             </w:r>
             <w:r>
               <w:rPr>
@@ -1317,7 +1469,7 @@
                 <w:webHidden/>
                 <w:rtl/>
               </w:rPr>
-              <w:t>4</w:t>
+              <w:t>5</w:t>
             </w:r>
             <w:r>
               <w:rPr>
@@ -1340,7 +1492,7 @@
               <w:noProof/>
             </w:rPr>
           </w:pPr>
-          <w:hyperlink w:anchor="_Toc127865981" w:history="1">
+          <w:hyperlink w:anchor="_Toc128392260" w:history="1">
             <w:r>
               <w:rPr>
                 <w:rStyle w:val="Hyperlink"/>
@@ -1426,7 +1578,7 @@
                 <w:noProof/>
                 <w:webHidden/>
               </w:rPr>
-              <w:instrText xml:space="preserve"> PAGEREF _Toc127865981 \h </w:instrText>
+              <w:instrText xml:space="preserve"> PAGEREF _Toc128392260 \h </w:instrText>
             </w:r>
             <w:r>
               <w:rPr>
@@ -1470,7 +1622,7 @@
               <w:noProof/>
             </w:rPr>
           </w:pPr>
-          <w:hyperlink w:anchor="_Toc127865982" w:history="1">
+          <w:hyperlink w:anchor="_Toc128392261" w:history="1">
             <w:r>
               <w:rPr>
                 <w:rStyle w:val="Hyperlink"/>
@@ -1479,8 +1631,9 @@
                 <w:bCs/>
                 <w:noProof/>
                 <w:rtl/>
-              </w:rPr>
-              <w:t>قواعد اعتبارسنج</w:t>
+                <w:lang w:bidi="fa-IR"/>
+              </w:rPr>
+              <w:t>ستون‌ها</w:t>
             </w:r>
             <w:r>
               <w:rPr>
@@ -1490,11 +1643,144 @@
                 <w:bCs/>
                 <w:noProof/>
                 <w:rtl/>
+                <w:lang w:bidi="fa-IR"/>
               </w:rPr>
               <w:t>ی</w:t>
             </w:r>
             <w:r>
               <w:rPr>
+                <w:rStyle w:val="Hyperlink"/>
+                <w:rFonts w:cs="B Nazanin"/>
+                <w:b/>
+                <w:bCs/>
+                <w:noProof/>
+                <w:rtl/>
+                <w:lang w:bidi="fa-IR"/>
+              </w:rPr>
+              <w:t xml:space="preserve"> مورد ن</w:t>
+            </w:r>
+            <w:r>
+              <w:rPr>
+                <w:rStyle w:val="Hyperlink"/>
+                <w:rFonts w:cs="B Nazanin" w:hint="cs"/>
+                <w:b/>
+                <w:bCs/>
+                <w:noProof/>
+                <w:rtl/>
+                <w:lang w:bidi="fa-IR"/>
+              </w:rPr>
+              <w:t>ی</w:t>
+            </w:r>
+            <w:r>
+              <w:rPr>
+                <w:rStyle w:val="Hyperlink"/>
+                <w:rFonts w:cs="B Nazanin"/>
+                <w:b/>
+                <w:bCs/>
+                <w:noProof/>
+                <w:rtl/>
+                <w:lang w:bidi="fa-IR"/>
+              </w:rPr>
+              <w:t>از در ل</w:t>
+            </w:r>
+            <w:r>
+              <w:rPr>
+                <w:rStyle w:val="Hyperlink"/>
+                <w:rFonts w:cs="B Nazanin" w:hint="cs"/>
+                <w:b/>
+                <w:bCs/>
+                <w:noProof/>
+                <w:rtl/>
+                <w:lang w:bidi="fa-IR"/>
+              </w:rPr>
+              <w:t>ی</w:t>
+            </w:r>
+            <w:r>
+              <w:rPr>
+                <w:rStyle w:val="Hyperlink"/>
+                <w:rFonts w:cs="B Nazanin"/>
+                <w:b/>
+                <w:bCs/>
+                <w:noProof/>
+                <w:rtl/>
+                <w:lang w:bidi="fa-IR"/>
+              </w:rPr>
+              <w:t>ست اطلاعات</w:t>
+            </w:r>
+            <w:r>
+              <w:rPr>
+                <w:rStyle w:val="Hyperlink"/>
+                <w:rFonts w:cs="B Nazanin" w:hint="cs"/>
+                <w:b/>
+                <w:bCs/>
+                <w:noProof/>
+                <w:rtl/>
+                <w:lang w:bidi="fa-IR"/>
+              </w:rPr>
+              <w:t>ی</w:t>
+            </w:r>
+            <w:r>
+              <w:rPr>
+                <w:rStyle w:val="Hyperlink"/>
+                <w:rFonts w:cs="B Nazanin"/>
+                <w:b/>
+                <w:bCs/>
+                <w:noProof/>
+                <w:rtl/>
+                <w:lang w:bidi="fa-IR"/>
+              </w:rPr>
+              <w:t xml:space="preserve"> (ترت</w:t>
+            </w:r>
+            <w:r>
+              <w:rPr>
+                <w:rStyle w:val="Hyperlink"/>
+                <w:rFonts w:cs="B Nazanin" w:hint="cs"/>
+                <w:b/>
+                <w:bCs/>
+                <w:noProof/>
+                <w:rtl/>
+                <w:lang w:bidi="fa-IR"/>
+              </w:rPr>
+              <w:t>ی</w:t>
+            </w:r>
+            <w:r>
+              <w:rPr>
+                <w:rStyle w:val="Hyperlink"/>
+                <w:rFonts w:cs="B Nazanin"/>
+                <w:b/>
+                <w:bCs/>
+                <w:noProof/>
+                <w:rtl/>
+                <w:lang w:bidi="fa-IR"/>
+              </w:rPr>
+              <w:t>ب پ</w:t>
+            </w:r>
+            <w:r>
+              <w:rPr>
+                <w:rStyle w:val="Hyperlink"/>
+                <w:rFonts w:cs="B Nazanin" w:hint="cs"/>
+                <w:b/>
+                <w:bCs/>
+                <w:noProof/>
+                <w:rtl/>
+                <w:lang w:bidi="fa-IR"/>
+              </w:rPr>
+              <w:t>ی</w:t>
+            </w:r>
+            <w:r>
+              <w:rPr>
+                <w:rStyle w:val="Hyperlink"/>
+                <w:rFonts w:cs="B Nazanin"/>
+                <w:b/>
+                <w:bCs/>
+                <w:noProof/>
+                <w:rtl/>
+                <w:lang w:bidi="fa-IR"/>
+              </w:rPr>
+              <w:t>ش‌فرض)</w:t>
+            </w:r>
+            <w:r>
+              <w:rPr>
                 <w:noProof/>
                 <w:webHidden/>
               </w:rPr>
@@ -1512,7 +1798,7 @@
                 <w:noProof/>
                 <w:webHidden/>
               </w:rPr>
-              <w:instrText xml:space="preserve"> PAGEREF _Toc127865982 \h </w:instrText>
+              <w:instrText xml:space="preserve"> PAGEREF _Toc128392261 \h </w:instrText>
             </w:r>
             <w:r>
               <w:rPr>
@@ -1556,7 +1842,7 @@
               <w:noProof/>
             </w:rPr>
           </w:pPr>
-          <w:hyperlink w:anchor="_Toc127865983" w:history="1">
+          <w:hyperlink w:anchor="_Toc128392262" w:history="1">
             <w:r>
               <w:rPr>
                 <w:rStyle w:val="Hyperlink"/>
@@ -1565,6 +1851,7 @@
                 <w:bCs/>
                 <w:noProof/>
                 <w:rtl/>
+                <w:lang w:bidi="fa-IR"/>
               </w:rPr>
               <w:t>برا</w:t>
             </w:r>
@@ -1576,6 +1863,7 @@
                 <w:bCs/>
                 <w:noProof/>
                 <w:rtl/>
+                <w:lang w:bidi="fa-IR"/>
               </w:rPr>
               <w:t>ی</w:t>
             </w:r>
@@ -1587,30 +1875,9 @@
                 <w:bCs/>
                 <w:noProof/>
                 <w:rtl/>
-              </w:rPr>
-              <w:t xml:space="preserve"> ا</w:t>
-            </w:r>
-            <w:r>
-              <w:rPr>
-                <w:rStyle w:val="Hyperlink"/>
-                <w:rFonts w:cs="B Nazanin" w:hint="cs"/>
-                <w:b/>
-                <w:bCs/>
-                <w:noProof/>
-                <w:rtl/>
-              </w:rPr>
-              <w:t>ی</w:t>
-            </w:r>
-            <w:r>
-              <w:rPr>
-                <w:rStyle w:val="Hyperlink"/>
-                <w:rFonts w:cs="B Nazanin"/>
-                <w:b/>
-                <w:bCs/>
-                <w:noProof/>
-                <w:rtl/>
-              </w:rPr>
-              <w:t>جاد و اصلاح دسته‌چک</w:t>
+                <w:lang w:bidi="fa-IR"/>
+              </w:rPr>
+              <w:t xml:space="preserve"> دسته‌چک</w:t>
             </w:r>
             <w:r>
               <w:rPr>
@@ -1631,7 +1898,7 @@
                 <w:noProof/>
                 <w:webHidden/>
               </w:rPr>
-              <w:instrText xml:space="preserve"> PAGEREF _Toc127865983 \h </w:instrText>
+              <w:instrText xml:space="preserve"> PAGEREF _Toc128392262 \h </w:instrText>
             </w:r>
             <w:r>
               <w:rPr>
@@ -1675,7 +1942,7 @@
               <w:noProof/>
             </w:rPr>
           </w:pPr>
-          <w:hyperlink w:anchor="_Toc127865984" w:history="1">
+          <w:hyperlink w:anchor="_Toc128392263" w:history="1">
             <w:r>
               <w:rPr>
                 <w:rStyle w:val="Hyperlink"/>
@@ -1684,6 +1951,7 @@
                 <w:bCs/>
                 <w:noProof/>
                 <w:rtl/>
+                <w:lang w:bidi="fa-IR"/>
               </w:rPr>
               <w:t>برا</w:t>
             </w:r>
@@ -1695,6 +1963,7 @@
                 <w:bCs/>
                 <w:noProof/>
                 <w:rtl/>
+                <w:lang w:bidi="fa-IR"/>
               </w:rPr>
               <w:t>ی</w:t>
             </w:r>
@@ -1706,8 +1975,85 @@
                 <w:bCs/>
                 <w:noProof/>
                 <w:rtl/>
-              </w:rPr>
-              <w:t xml:space="preserve"> ا</w:t>
+                <w:lang w:bidi="fa-IR"/>
+              </w:rPr>
+              <w:t xml:space="preserve"> برگه چک</w:t>
+            </w:r>
+            <w:r>
+              <w:rPr>
+                <w:noProof/>
+                <w:webHidden/>
+              </w:rPr>
+              <w:tab/>
+            </w:r>
+            <w:r>
+              <w:rPr>
+                <w:noProof/>
+                <w:webHidden/>
+              </w:rPr>
+              <w:fldChar w:fldCharType="begin"/>
+            </w:r>
+            <w:r>
+              <w:rPr>
+                <w:noProof/>
+                <w:webHidden/>
+              </w:rPr>
+              <w:instrText xml:space="preserve"> PAGEREF _Toc128392263 \h </w:instrText>
+            </w:r>
+            <w:r>
+              <w:rPr>
+                <w:noProof/>
+                <w:webHidden/>
+              </w:rPr>
+            </w:r>
+            <w:r>
+              <w:rPr>
+                <w:noProof/>
+                <w:webHidden/>
+              </w:rPr>
+              <w:fldChar w:fldCharType="separate"/>
+            </w:r>
+            <w:r>
+              <w:rPr>
+                <w:noProof/>
+                <w:webHidden/>
+                <w:rtl/>
+              </w:rPr>
+              <w:t>5</w:t>
+            </w:r>
+            <w:r>
+              <w:rPr>
+                <w:noProof/>
+                <w:webHidden/>
+              </w:rPr>
+              <w:fldChar w:fldCharType="end"/>
+            </w:r>
+          </w:hyperlink>
+        </w:p>
+        <w:p>
+          <w:pPr>
+            <w:pStyle w:val="TOC1"/>
+            <w:tabs>
+              <w:tab w:val="right" w:leader="dot" w:pos="9350"/>
+            </w:tabs>
+            <w:bidi/>
+            <w:rPr>
+              <w:rFonts w:eastAsiaTheme="minorEastAsia"/>
+              <w:noProof/>
+            </w:rPr>
+          </w:pPr>
+          <w:hyperlink w:anchor="_Toc128392264" w:history="1">
+            <w:r>
+              <w:rPr>
+                <w:rStyle w:val="Hyperlink"/>
+                <w:rFonts w:cs="B Nazanin"/>
+                <w:b/>
+                <w:bCs/>
+                <w:noProof/>
+                <w:rtl/>
+                <w:lang w:bidi="fa-IR"/>
+              </w:rPr>
+              <w:t>گزارش چاپ</w:t>
             </w:r>
             <w:r>
               <w:rPr>
@@ -1717,6 +2063,7 @@
                 <w:bCs/>
                 <w:noProof/>
                 <w:rtl/>
+                <w:lang w:bidi="fa-IR"/>
               </w:rPr>
               <w:t>ی</w:t>
             </w:r>
@@ -1728,8 +2075,33 @@
                 <w:bCs/>
                 <w:noProof/>
                 <w:rtl/>
-              </w:rPr>
-              <w:t>جاد و حذف برگه‌ها</w:t>
+                <w:lang w:bidi="fa-IR"/>
+              </w:rPr>
+              <w:t xml:space="preserve"> مورد ن</w:t>
+            </w:r>
+            <w:r>
+              <w:rPr>
+                <w:rStyle w:val="Hyperlink"/>
+                <w:rFonts w:cs="B Nazanin" w:hint="cs"/>
+                <w:b/>
+                <w:bCs/>
+                <w:noProof/>
+                <w:rtl/>
+                <w:lang w:bidi="fa-IR"/>
+              </w:rPr>
+              <w:t>ی</w:t>
+            </w:r>
+            <w:r>
+              <w:rPr>
+                <w:rStyle w:val="Hyperlink"/>
+                <w:rFonts w:cs="B Nazanin" w:hint="eastAsia"/>
+                <w:b/>
+                <w:bCs/>
+                <w:noProof/>
+                <w:rtl/>
+                <w:lang w:bidi="fa-IR"/>
+              </w:rPr>
+              <w:t>از</w:t>
             </w:r>
             <w:r>
               <w:rPr>
@@ -1750,7 +2122,7 @@
                 <w:noProof/>
                 <w:webHidden/>
               </w:rPr>
-              <w:instrText xml:space="preserve"> PAGEREF _Toc127865984 \h </w:instrText>
+              <w:instrText xml:space="preserve"> PAGEREF _Toc128392264 \h </w:instrText>
             </w:r>
             <w:r>
               <w:rPr>
@@ -1772,6 +2144,92 @@
                 <w:rtl/>
               </w:rPr>
               <w:t>5</w:t>
+            </w:r>
+            <w:r>
+              <w:rPr>
+                <w:noProof/>
+                <w:webHidden/>
+              </w:rPr>
+              <w:fldChar w:fldCharType="end"/>
+            </w:r>
+          </w:hyperlink>
+        </w:p>
+        <w:p>
+          <w:pPr>
+            <w:pStyle w:val="TOC1"/>
+            <w:tabs>
+              <w:tab w:val="right" w:leader="dot" w:pos="9350"/>
+            </w:tabs>
+            <w:bidi/>
+            <w:rPr>
+              <w:rFonts w:eastAsiaTheme="minorEastAsia"/>
+              <w:noProof/>
+            </w:rPr>
+          </w:pPr>
+          <w:hyperlink w:anchor="_Toc128392265" w:history="1">
+            <w:r>
+              <w:rPr>
+                <w:rStyle w:val="Hyperlink"/>
+                <w:rFonts w:cs="B Nazanin"/>
+                <w:b/>
+                <w:bCs/>
+                <w:noProof/>
+                <w:rtl/>
+              </w:rPr>
+              <w:t>قواعد اعتبارسنج</w:t>
+            </w:r>
+            <w:r>
+              <w:rPr>
+                <w:rStyle w:val="Hyperlink"/>
+                <w:rFonts w:cs="B Nazanin" w:hint="cs"/>
+                <w:b/>
+                <w:bCs/>
+                <w:noProof/>
+                <w:rtl/>
+              </w:rPr>
+              <w:t>ی</w:t>
+            </w:r>
+            <w:r>
+              <w:rPr>
+                <w:noProof/>
+                <w:webHidden/>
+              </w:rPr>
+              <w:tab/>
+            </w:r>
+            <w:r>
+              <w:rPr>
+                <w:noProof/>
+                <w:webHidden/>
+              </w:rPr>
+              <w:fldChar w:fldCharType="begin"/>
+            </w:r>
+            <w:r>
+              <w:rPr>
+                <w:noProof/>
+                <w:webHidden/>
+              </w:rPr>
+              <w:instrText xml:space="preserve"> PAGEREF _Toc128392265 \h </w:instrText>
+            </w:r>
+            <w:r>
+              <w:rPr>
+                <w:noProof/>
+                <w:webHidden/>
+              </w:rPr>
+            </w:r>
+            <w:r>
+              <w:rPr>
+                <w:noProof/>
+                <w:webHidden/>
+              </w:rPr>
+              <w:fldChar w:fldCharType="separate"/>
+            </w:r>
+            <w:r>
+              <w:rPr>
+                <w:noProof/>
+                <w:webHidden/>
+                <w:rtl/>
+              </w:rPr>
+              <w:t>6</w:t>
             </w:r>
             <w:r>
               <w:rPr>
@@ -1794,7 +2252,7 @@
               <w:noProof/>
             </w:rPr>
           </w:pPr>
-          <w:hyperlink w:anchor="_Toc127865985" w:history="1">
+          <w:hyperlink w:anchor="_Toc128392266" w:history="1">
             <w:r>
               <w:rPr>
                 <w:rStyle w:val="Hyperlink"/>
@@ -1826,7 +2284,29 @@
                 <w:noProof/>
                 <w:rtl/>
               </w:rPr>
-              <w:t xml:space="preserve"> حذف دسته‌چک</w:t>
+              <w:t xml:space="preserve"> ا</w:t>
+            </w:r>
+            <w:r>
+              <w:rPr>
+                <w:rStyle w:val="Hyperlink"/>
+                <w:rFonts w:cs="B Nazanin" w:hint="cs"/>
+                <w:b/>
+                <w:bCs/>
+                <w:noProof/>
+                <w:rtl/>
+              </w:rPr>
+              <w:t>ی</w:t>
+            </w:r>
+            <w:r>
+              <w:rPr>
+                <w:rStyle w:val="Hyperlink"/>
+                <w:rFonts w:cs="B Nazanin"/>
+                <w:b/>
+                <w:bCs/>
+                <w:noProof/>
+                <w:rtl/>
+              </w:rPr>
+              <w:t>جاد و اصلاح دسته‌چک</w:t>
             </w:r>
             <w:r>
               <w:rPr>
@@ -1847,7 +2327,7 @@
                 <w:noProof/>
                 <w:webHidden/>
               </w:rPr>
-              <w:instrText xml:space="preserve"> PAGEREF _Toc127865985 \h </w:instrText>
+              <w:instrText xml:space="preserve"> PAGEREF _Toc128392266 \h </w:instrText>
             </w:r>
             <w:r>
               <w:rPr>
@@ -1868,7 +2348,7 @@
                 <w:webHidden/>
                 <w:rtl/>
               </w:rPr>
-              <w:t>5</w:t>
+              <w:t>6</w:t>
             </w:r>
             <w:r>
               <w:rPr>
@@ -1891,7 +2371,7 @@
               <w:noProof/>
             </w:rPr>
           </w:pPr>
-          <w:hyperlink w:anchor="_Toc127865986" w:history="1">
+          <w:hyperlink w:anchor="_Toc128392267" w:history="1">
             <w:r>
               <w:rPr>
                 <w:rStyle w:val="Hyperlink"/>
@@ -1900,9 +2380,8 @@
                 <w:bCs/>
                 <w:noProof/>
                 <w:rtl/>
-                <w:lang w:bidi="fa-IR"/>
-              </w:rPr>
-              <w:t>تار</w:t>
+              </w:rPr>
+              <w:t>برا</w:t>
             </w:r>
             <w:r>
               <w:rPr>
@@ -1912,6 +2391,223 @@
                 <w:bCs/>
                 <w:noProof/>
                 <w:rtl/>
+              </w:rPr>
+              <w:t>ی</w:t>
+            </w:r>
+            <w:r>
+              <w:rPr>
+                <w:rStyle w:val="Hyperlink"/>
+                <w:rFonts w:cs="B Nazanin"/>
+                <w:b/>
+                <w:bCs/>
+                <w:noProof/>
+                <w:rtl/>
+              </w:rPr>
+              <w:t xml:space="preserve"> ا</w:t>
+            </w:r>
+            <w:r>
+              <w:rPr>
+                <w:rStyle w:val="Hyperlink"/>
+                <w:rFonts w:cs="B Nazanin" w:hint="cs"/>
+                <w:b/>
+                <w:bCs/>
+                <w:noProof/>
+                <w:rtl/>
+              </w:rPr>
+              <w:t>ی</w:t>
+            </w:r>
+            <w:r>
+              <w:rPr>
+                <w:rStyle w:val="Hyperlink"/>
+                <w:rFonts w:cs="B Nazanin"/>
+                <w:b/>
+                <w:bCs/>
+                <w:noProof/>
+                <w:rtl/>
+              </w:rPr>
+              <w:t>جاد و حذف برگه‌ها</w:t>
+            </w:r>
+            <w:r>
+              <w:rPr>
+                <w:noProof/>
+                <w:webHidden/>
+              </w:rPr>
+              <w:tab/>
+            </w:r>
+            <w:r>
+              <w:rPr>
+                <w:noProof/>
+                <w:webHidden/>
+              </w:rPr>
+              <w:fldChar w:fldCharType="begin"/>
+            </w:r>
+            <w:r>
+              <w:rPr>
+                <w:noProof/>
+                <w:webHidden/>
+              </w:rPr>
+              <w:instrText xml:space="preserve"> PAGEREF _Toc128392267 \h </w:instrText>
+            </w:r>
+            <w:r>
+              <w:rPr>
+                <w:noProof/>
+                <w:webHidden/>
+              </w:rPr>
+            </w:r>
+            <w:r>
+              <w:rPr>
+                <w:noProof/>
+                <w:webHidden/>
+              </w:rPr>
+              <w:fldChar w:fldCharType="separate"/>
+            </w:r>
+            <w:r>
+              <w:rPr>
+                <w:noProof/>
+                <w:webHidden/>
+                <w:rtl/>
+              </w:rPr>
+              <w:t>6</w:t>
+            </w:r>
+            <w:r>
+              <w:rPr>
+                <w:noProof/>
+                <w:webHidden/>
+              </w:rPr>
+              <w:fldChar w:fldCharType="end"/>
+            </w:r>
+          </w:hyperlink>
+        </w:p>
+        <w:p>
+          <w:pPr>
+            <w:pStyle w:val="TOC2"/>
+            <w:tabs>
+              <w:tab w:val="right" w:leader="dot" w:pos="9350"/>
+            </w:tabs>
+            <w:bidi/>
+            <w:rPr>
+              <w:rFonts w:eastAsiaTheme="minorEastAsia"/>
+              <w:noProof/>
+            </w:rPr>
+          </w:pPr>
+          <w:hyperlink w:anchor="_Toc128392268" w:history="1">
+            <w:r>
+              <w:rPr>
+                <w:rStyle w:val="Hyperlink"/>
+                <w:rFonts w:cs="B Nazanin"/>
+                <w:b/>
+                <w:bCs/>
+                <w:noProof/>
+                <w:rtl/>
+              </w:rPr>
+              <w:t>برا</w:t>
+            </w:r>
+            <w:r>
+              <w:rPr>
+                <w:rStyle w:val="Hyperlink"/>
+                <w:rFonts w:cs="B Nazanin" w:hint="cs"/>
+                <w:b/>
+                <w:bCs/>
+                <w:noProof/>
+                <w:rtl/>
+              </w:rPr>
+              <w:t>ی</w:t>
+            </w:r>
+            <w:r>
+              <w:rPr>
+                <w:rStyle w:val="Hyperlink"/>
+                <w:rFonts w:cs="B Nazanin"/>
+                <w:b/>
+                <w:bCs/>
+                <w:noProof/>
+                <w:rtl/>
+              </w:rPr>
+              <w:t xml:space="preserve"> حذف دسته‌چک</w:t>
+            </w:r>
+            <w:r>
+              <w:rPr>
+                <w:noProof/>
+                <w:webHidden/>
+              </w:rPr>
+              <w:tab/>
+            </w:r>
+            <w:r>
+              <w:rPr>
+                <w:noProof/>
+                <w:webHidden/>
+              </w:rPr>
+              <w:fldChar w:fldCharType="begin"/>
+            </w:r>
+            <w:r>
+              <w:rPr>
+                <w:noProof/>
+                <w:webHidden/>
+              </w:rPr>
+              <w:instrText xml:space="preserve"> PAGEREF _Toc128392268 \h </w:instrText>
+            </w:r>
+            <w:r>
+              <w:rPr>
+                <w:noProof/>
+                <w:webHidden/>
+              </w:rPr>
+            </w:r>
+            <w:r>
+              <w:rPr>
+                <w:noProof/>
+                <w:webHidden/>
+              </w:rPr>
+              <w:fldChar w:fldCharType="separate"/>
+            </w:r>
+            <w:r>
+              <w:rPr>
+                <w:noProof/>
+                <w:webHidden/>
+                <w:rtl/>
+              </w:rPr>
+              <w:t>6</w:t>
+            </w:r>
+            <w:r>
+              <w:rPr>
+                <w:noProof/>
+                <w:webHidden/>
+              </w:rPr>
+              <w:fldChar w:fldCharType="end"/>
+            </w:r>
+          </w:hyperlink>
+        </w:p>
+        <w:p>
+          <w:pPr>
+            <w:pStyle w:val="TOC2"/>
+            <w:tabs>
+              <w:tab w:val="right" w:leader="dot" w:pos="9350"/>
+            </w:tabs>
+            <w:bidi/>
+            <w:rPr>
+              <w:rFonts w:eastAsiaTheme="minorEastAsia"/>
+              <w:noProof/>
+            </w:rPr>
+          </w:pPr>
+          <w:hyperlink w:anchor="_Toc128392269" w:history="1">
+            <w:r>
+              <w:rPr>
+                <w:rStyle w:val="Hyperlink"/>
+                <w:rFonts w:cs="B Nazanin"/>
+                <w:b/>
+                <w:bCs/>
+                <w:noProof/>
+                <w:rtl/>
+                <w:lang w:bidi="fa-IR"/>
+              </w:rPr>
+              <w:t>تار</w:t>
+            </w:r>
+            <w:r>
+              <w:rPr>
+                <w:rStyle w:val="Hyperlink"/>
+                <w:rFonts w:cs="B Nazanin" w:hint="cs"/>
+                <w:b/>
+                <w:bCs/>
+                <w:noProof/>
+                <w:rtl/>
                 <w:lang w:bidi="fa-IR"/>
               </w:rPr>
               <w:t>ی</w:t>
@@ -1983,7 +2679,7 @@
                 <w:noProof/>
                 <w:webHidden/>
               </w:rPr>
-              <w:instrText xml:space="preserve"> PAGEREF _Toc127865986 \h </w:instrText>
+              <w:instrText xml:space="preserve"> PAGEREF _Toc128392269 \h </w:instrText>
             </w:r>
             <w:r>
               <w:rPr>
@@ -2220,7 +2916,7 @@
           <w:rtl/>
         </w:rPr>
       </w:pPr>
-      <w:bookmarkStart w:id="0" w:name="_Toc127865971"/>
+      <w:bookmarkStart w:id="0" w:name="_Toc128392249"/>
       <w:r>
         <w:rPr>
           <w:rFonts w:cs="B Nazanin" w:hint="cs"/>
@@ -4893,7 +5589,7 @@
           <w:rtl/>
         </w:rPr>
       </w:pPr>
-      <w:bookmarkStart w:id="1" w:name="_Toc127865972"/>
+      <w:bookmarkStart w:id="1" w:name="_Toc128392250"/>
       <w:r>
         <w:rPr>
           <w:rFonts w:cs="B Nazanin" w:hint="cs"/>
@@ -4915,7 +5611,7 @@
           <w:rtl/>
         </w:rPr>
       </w:pPr>
-      <w:bookmarkStart w:id="2" w:name="_Toc127865973"/>
+      <w:bookmarkStart w:id="2" w:name="_Toc128392251"/>
       <w:r>
         <w:rPr>
           <w:rStyle w:val="Heading2Char"/>
@@ -5460,14 +6156,16 @@
                 <w:rtl/>
               </w:rPr>
             </w:pPr>
-            <w:r>
-              <w:rPr>
-                <w:rFonts w:cs="B Nazanin"/>
-                <w:sz w:val="24"/>
-                <w:szCs w:val="24"/>
-              </w:rPr>
-              <w:t>No</w:t>
-            </w:r>
+            <w:proofErr w:type="spellStart"/>
+            <w:r>
+              <w:rPr>
+                <w:rFonts w:cs="B Nazanin"/>
+                <w:sz w:val="24"/>
+                <w:szCs w:val="24"/>
+              </w:rPr>
+              <w:t>CheckBookNo</w:t>
+            </w:r>
+            <w:proofErr w:type="spellEnd"/>
           </w:p>
         </w:tc>
         <w:tc>
@@ -5491,7 +6189,23 @@
                 <w:sz w:val="24"/>
                 <w:szCs w:val="24"/>
               </w:rPr>
-              <w:t>NCARCHAR(</w:t>
+              <w:t>N</w:t>
+            </w:r>
+            <w:r>
+              <w:rPr>
+                <w:rFonts w:cs="B Nazanin"/>
+                <w:sz w:val="24"/>
+                <w:szCs w:val="24"/>
+              </w:rPr>
+              <w:t>V</w:t>
+            </w:r>
+            <w:r>
+              <w:rPr>
+                <w:rFonts w:cs="B Nazanin"/>
+                <w:sz w:val="24"/>
+                <w:szCs w:val="24"/>
+              </w:rPr>
+              <w:t>ARCHAR(</w:t>
             </w:r>
             <w:r>
               <w:rPr>
@@ -5636,7 +6350,23 @@
                 <w:sz w:val="24"/>
                 <w:szCs w:val="24"/>
               </w:rPr>
-              <w:t>NCARCHAR(</w:t>
+              <w:t>N</w:t>
+            </w:r>
+            <w:r>
+              <w:rPr>
+                <w:rFonts w:cs="B Nazanin"/>
+                <w:sz w:val="24"/>
+                <w:szCs w:val="24"/>
+              </w:rPr>
+              <w:t>V</w:t>
+            </w:r>
+            <w:r>
+              <w:rPr>
+                <w:rFonts w:cs="B Nazanin"/>
+                <w:sz w:val="24"/>
+                <w:szCs w:val="24"/>
+              </w:rPr>
+              <w:t>ARCHAR(</w:t>
             </w:r>
             <w:r>
               <w:rPr>
@@ -5919,7 +6649,23 @@
                 <w:sz w:val="24"/>
                 <w:szCs w:val="24"/>
               </w:rPr>
-              <w:t>NCARCHAR(</w:t>
+              <w:t>N</w:t>
+            </w:r>
+            <w:r>
+              <w:rPr>
+                <w:rFonts w:cs="B Nazanin"/>
+                <w:sz w:val="24"/>
+                <w:szCs w:val="24"/>
+              </w:rPr>
+              <w:t>V</w:t>
+            </w:r>
+            <w:r>
+              <w:rPr>
+                <w:rFonts w:cs="B Nazanin"/>
+                <w:sz w:val="24"/>
+                <w:szCs w:val="24"/>
+              </w:rPr>
+              <w:t>ARCHAR(</w:t>
             </w:r>
             <w:r>
               <w:rPr>
@@ -6068,7 +6814,23 @@
                 <w:sz w:val="24"/>
                 <w:szCs w:val="24"/>
               </w:rPr>
-              <w:t>NCARCHAR(</w:t>
+              <w:t>N</w:t>
+            </w:r>
+            <w:r>
+              <w:rPr>
+                <w:rFonts w:cs="B Nazanin"/>
+                <w:sz w:val="24"/>
+                <w:szCs w:val="24"/>
+              </w:rPr>
+              <w:t>V</w:t>
+            </w:r>
+            <w:r>
+              <w:rPr>
+                <w:rFonts w:cs="B Nazanin"/>
+                <w:sz w:val="24"/>
+                <w:szCs w:val="24"/>
+              </w:rPr>
+              <w:t>ARCHAR(</w:t>
             </w:r>
             <w:r>
               <w:rPr>
@@ -6214,7 +6976,23 @@
                 <w:sz w:val="24"/>
                 <w:szCs w:val="24"/>
               </w:rPr>
-              <w:t>NCARCHAR(</w:t>
+              <w:t>N</w:t>
+            </w:r>
+            <w:r>
+              <w:rPr>
+                <w:rFonts w:cs="B Nazanin"/>
+                <w:sz w:val="24"/>
+                <w:szCs w:val="24"/>
+              </w:rPr>
+              <w:t>V</w:t>
+            </w:r>
+            <w:r>
+              <w:rPr>
+                <w:rFonts w:cs="B Nazanin"/>
+                <w:sz w:val="24"/>
+                <w:szCs w:val="24"/>
+              </w:rPr>
+              <w:t>ARCHAR(</w:t>
             </w:r>
             <w:r>
               <w:rPr>
@@ -6386,6 +7164,16 @@
                 <w:sz w:val="24"/>
                 <w:szCs w:val="24"/>
               </w:rPr>
+              <w:t xml:space="preserve">NOT </w:t>
+            </w:r>
+            <w:bookmarkStart w:id="3" w:name="_GoBack"/>
+            <w:bookmarkEnd w:id="3"/>
+            <w:r>
+              <w:rPr>
+                <w:rFonts w:cs="B Nazanin"/>
+                <w:sz w:val="24"/>
+                <w:szCs w:val="24"/>
+              </w:rPr>
               <w:t>NULL</w:t>
             </w:r>
           </w:p>
@@ -7208,7 +7996,7 @@
     <w:p>
       <w:pPr>
         <w:bidi/>
-        <w:spacing w:before="360" w:after="480"/>
+        <w:spacing w:before="120" w:after="120"/>
         <w:rPr>
           <w:rFonts w:cs="B Nazanin"/>
           <w:sz w:val="28"/>
@@ -7281,7 +8069,7 @@
           <w:szCs w:val="28"/>
         </w:rPr>
       </w:pPr>
-      <w:bookmarkStart w:id="3" w:name="_Toc127865974"/>
+      <w:bookmarkStart w:id="4" w:name="_Toc128392252"/>
       <w:r>
         <w:rPr>
           <w:rStyle w:val="Heading2Char"/>
@@ -7294,7 +8082,7 @@
         </w:rPr>
         <w:t>جدول برگه چک</w:t>
       </w:r>
-      <w:bookmarkEnd w:id="3"/>
+      <w:bookmarkEnd w:id="4"/>
       <w:r>
         <w:rPr>
           <w:rFonts w:cs="B Nazanin" w:hint="cs"/>
@@ -8463,7 +9251,7 @@
     <w:p>
       <w:pPr>
         <w:bidi/>
-        <w:spacing w:before="360" w:after="480"/>
+        <w:spacing w:before="120" w:after="120"/>
         <w:rPr>
           <w:rFonts w:cs="B Nazanin"/>
           <w:sz w:val="28"/>
@@ -8529,6 +9317,177 @@
     </w:p>
     <w:p>
       <w:pPr>
+        <w:pStyle w:val="Heading2"/>
+        <w:bidi/>
+        <w:rPr>
+          <w:rFonts w:cs="B Nazanin"/>
+          <w:b/>
+          <w:bCs/>
+          <w:rtl/>
+        </w:rPr>
+      </w:pPr>
+      <w:bookmarkStart w:id="5" w:name="_Toc128392253"/>
+      <w:r>
+        <w:rPr>
+          <w:rFonts w:cs="B Nazanin" w:hint="cs"/>
+          <w:b/>
+          <w:bCs/>
+          <w:sz w:val="28"/>
+          <w:szCs w:val="28"/>
+          <w:rtl/>
+        </w:rPr>
+        <w:t>مقاد</w:t>
+      </w:r>
+      <w:r>
+        <w:rPr>
+          <w:rFonts w:cs="B Nazanin" w:hint="cs"/>
+          <w:b/>
+          <w:bCs/>
+          <w:sz w:val="28"/>
+          <w:szCs w:val="28"/>
+          <w:rtl/>
+        </w:rPr>
+        <w:t>یر ممکن برای وضعیت</w:t>
+      </w:r>
+      <w:bookmarkEnd w:id="5"/>
+    </w:p>
+    <w:p>
+      <w:pPr>
+        <w:pStyle w:val="ListParagraph"/>
+        <w:numPr>
+          <w:ilvl w:val="0"/>
+          <w:numId w:val="9"/>
+        </w:numPr>
+        <w:bidi/>
+        <w:spacing w:after="120"/>
+        <w:ind w:left="714" w:hanging="357"/>
+        <w:rPr>
+          <w:rFonts w:cs="B Nazanin"/>
+          <w:sz w:val="28"/>
+          <w:szCs w:val="28"/>
+          <w:rtl/>
+        </w:rPr>
+      </w:pPr>
+      <w:r>
+        <w:rPr>
+          <w:rFonts w:cs="B Nazanin" w:hint="cs"/>
+          <w:sz w:val="28"/>
+          <w:szCs w:val="28"/>
+          <w:rtl/>
+        </w:rPr>
+        <w:t>سفید (</w:t>
+      </w:r>
+      <w:r>
+        <w:rPr>
+          <w:rFonts w:cs="B Nazanin"/>
+          <w:sz w:val="28"/>
+          <w:szCs w:val="28"/>
+        </w:rPr>
+        <w:t>Blank</w:t>
+      </w:r>
+      <w:r>
+        <w:rPr>
+          <w:rFonts w:cs="B Nazanin" w:hint="cs"/>
+          <w:sz w:val="28"/>
+          <w:szCs w:val="28"/>
+          <w:rtl/>
+        </w:rPr>
+        <w:t>)</w:t>
+      </w:r>
+    </w:p>
+    <w:p>
+      <w:pPr>
+        <w:pStyle w:val="ListParagraph"/>
+        <w:numPr>
+          <w:ilvl w:val="0"/>
+          <w:numId w:val="9"/>
+        </w:numPr>
+        <w:bidi/>
+        <w:spacing w:after="120"/>
+        <w:ind w:left="714" w:hanging="357"/>
+        <w:rPr>
+          <w:rFonts w:cs="B Nazanin"/>
+          <w:sz w:val="28"/>
+          <w:szCs w:val="28"/>
+        </w:rPr>
+      </w:pPr>
+      <w:r>
+        <w:rPr>
+          <w:rFonts w:cs="B Nazanin" w:hint="cs"/>
+          <w:sz w:val="28"/>
+          <w:szCs w:val="28"/>
+          <w:rtl/>
+        </w:rPr>
+        <w:t>استفاده‌شده (</w:t>
+      </w:r>
+      <w:r>
+        <w:rPr>
+          <w:rFonts w:cs="B Nazanin"/>
+          <w:sz w:val="28"/>
+          <w:szCs w:val="28"/>
+        </w:rPr>
+        <w:t>Used</w:t>
+      </w:r>
+      <w:r>
+        <w:rPr>
+          <w:rFonts w:cs="B Nazanin" w:hint="cs"/>
+          <w:sz w:val="28"/>
+          <w:szCs w:val="28"/>
+          <w:rtl/>
+        </w:rPr>
+        <w:t>)</w:t>
+      </w:r>
+    </w:p>
+    <w:p>
+      <w:pPr>
+        <w:pStyle w:val="ListParagraph"/>
+        <w:numPr>
+          <w:ilvl w:val="0"/>
+          <w:numId w:val="9"/>
+        </w:numPr>
+        <w:bidi/>
+        <w:spacing w:after="120"/>
+        <w:ind w:left="714" w:hanging="357"/>
+        <w:rPr>
+          <w:rFonts w:cs="B Nazanin"/>
+          <w:sz w:val="28"/>
+          <w:szCs w:val="28"/>
+          <w:rtl/>
+          <w:lang w:bidi="fa-IR"/>
+        </w:rPr>
+      </w:pPr>
+      <w:r>
+        <w:rPr>
+          <w:rFonts w:cs="B Nazanin" w:hint="cs"/>
+          <w:sz w:val="28"/>
+          <w:szCs w:val="28"/>
+          <w:rtl/>
+          <w:lang w:bidi="fa-IR"/>
+        </w:rPr>
+        <w:t>باطل‌شده (</w:t>
+      </w:r>
+      <w:r>
+        <w:rPr>
+          <w:rFonts w:cs="B Nazanin"/>
+          <w:sz w:val="28"/>
+          <w:szCs w:val="28"/>
+          <w:lang w:bidi="fa-IR"/>
+        </w:rPr>
+        <w:t>Cancelled</w:t>
+      </w:r>
+      <w:r>
+        <w:rPr>
+          <w:rFonts w:cs="B Nazanin" w:hint="cs"/>
+          <w:sz w:val="28"/>
+          <w:szCs w:val="28"/>
+          <w:rtl/>
+          <w:lang w:bidi="fa-IR"/>
+        </w:rPr>
+        <w:t>)</w:t>
+      </w:r>
+    </w:p>
+    <w:p>
+      <w:pPr>
         <w:pStyle w:val="Heading1"/>
         <w:bidi/>
         <w:rPr>
@@ -8538,7 +9497,7 @@
           <w:rtl/>
         </w:rPr>
       </w:pPr>
-      <w:bookmarkStart w:id="4" w:name="_Toc127865975"/>
+      <w:bookmarkStart w:id="6" w:name="_Toc128392254"/>
       <w:r>
         <w:rPr>
           <w:rFonts w:cs="B Nazanin"/>
@@ -8546,9 +9505,10 @@
           <w:bCs/>
           <w:rtl/>
         </w:rPr>
+        <w:lastRenderedPageBreak/>
         <w:t>ساختار منو در برنامه</w:t>
       </w:r>
-      <w:bookmarkEnd w:id="4"/>
+      <w:bookmarkEnd w:id="6"/>
     </w:p>
     <w:p>
       <w:pPr>
@@ -8666,7 +9626,6 @@
           <w:szCs w:val="28"/>
           <w:rtl/>
         </w:rPr>
-        <w:lastRenderedPageBreak/>
         <w:t>منو</w:t>
       </w:r>
       <w:r>
@@ -8771,7 +9730,6 @@
           <w:rFonts w:cs="B Nazanin"/>
           <w:sz w:val="28"/>
           <w:szCs w:val="28"/>
-          <w:rtl/>
         </w:rPr>
       </w:pPr>
       <w:r>
@@ -8789,6 +9747,16 @@
           <w:sz w:val="28"/>
           <w:szCs w:val="28"/>
           <w:rtl/>
+          <w:lang w:bidi="fa-IR"/>
+        </w:rPr>
+        <w:t>ها</w:t>
+      </w:r>
+      <w:r>
+        <w:rPr>
+          <w:rFonts w:cs="B Nazanin" w:hint="cs"/>
+          <w:sz w:val="28"/>
+          <w:szCs w:val="28"/>
+          <w:rtl/>
         </w:rPr>
         <w:t>ی</w:t>
       </w:r>
@@ -8817,73 +9785,167 @@
           <w:szCs w:val="28"/>
           <w:rtl/>
         </w:rPr>
-        <w:t xml:space="preserve"> : مد</w:t>
-      </w:r>
-      <w:r>
-        <w:rPr>
-          <w:rFonts w:cs="B Nazanin" w:hint="cs"/>
-          <w:sz w:val="28"/>
-          <w:szCs w:val="28"/>
-          <w:rtl/>
-        </w:rPr>
-        <w:t>ی</w:t>
-      </w:r>
-      <w:r>
-        <w:rPr>
-          <w:rFonts w:cs="B Nazanin" w:hint="eastAsia"/>
-          <w:sz w:val="28"/>
-          <w:szCs w:val="28"/>
-          <w:rtl/>
-        </w:rPr>
-        <w:t>ر</w:t>
-      </w:r>
-      <w:r>
-        <w:rPr>
-          <w:rFonts w:cs="B Nazanin" w:hint="cs"/>
-          <w:sz w:val="28"/>
-          <w:szCs w:val="28"/>
-          <w:rtl/>
-        </w:rPr>
-        <w:t>ی</w:t>
-      </w:r>
-      <w:r>
-        <w:rPr>
-          <w:rFonts w:cs="B Nazanin" w:hint="eastAsia"/>
-          <w:sz w:val="28"/>
-          <w:szCs w:val="28"/>
-          <w:rtl/>
-        </w:rPr>
-        <w:t>ت</w:t>
-      </w:r>
-      <w:r>
-        <w:rPr>
-          <w:rFonts w:cs="B Nazanin"/>
-          <w:sz w:val="28"/>
-          <w:szCs w:val="28"/>
-          <w:rtl/>
-        </w:rPr>
-        <w:t xml:space="preserve"> دسته‌چک (</w:t>
-      </w:r>
-      <w:r>
-        <w:rPr>
-          <w:rFonts w:cs="B Nazanin"/>
-          <w:sz w:val="28"/>
-          <w:szCs w:val="28"/>
-        </w:rPr>
-        <w:t>Manage Check Books</w:t>
-      </w:r>
-      <w:r>
-        <w:rPr>
-          <w:rFonts w:cs="B Nazanin"/>
-          <w:sz w:val="28"/>
-          <w:szCs w:val="28"/>
-          <w:rtl/>
-        </w:rPr>
-        <w:t>)</w:t>
+        <w:t xml:space="preserve"> :</w:t>
       </w:r>
     </w:p>
     <w:p>
       <w:pPr>
+        <w:pStyle w:val="ListParagraph"/>
+        <w:numPr>
+          <w:ilvl w:val="1"/>
+          <w:numId w:val="1"/>
+        </w:numPr>
+        <w:bidi/>
+        <w:rPr>
+          <w:rFonts w:cs="B Nazanin"/>
+          <w:sz w:val="28"/>
+          <w:szCs w:val="28"/>
+        </w:rPr>
+      </w:pPr>
+      <w:r>
+        <w:rPr>
+          <w:rFonts w:cs="B Nazanin"/>
+          <w:sz w:val="28"/>
+          <w:szCs w:val="28"/>
+          <w:rtl/>
+        </w:rPr>
+        <w:t xml:space="preserve">دسته‌چک </w:t>
+      </w:r>
+      <w:r>
+        <w:rPr>
+          <w:rFonts w:cs="B Nazanin" w:hint="cs"/>
+          <w:sz w:val="28"/>
+          <w:szCs w:val="28"/>
+          <w:rtl/>
+        </w:rPr>
+        <w:t xml:space="preserve">جدید </w:t>
+      </w:r>
+      <w:r>
+        <w:rPr>
+          <w:rFonts w:cs="B Nazanin"/>
+          <w:sz w:val="28"/>
+          <w:szCs w:val="28"/>
+          <w:rtl/>
+        </w:rPr>
+        <w:t>(</w:t>
+      </w:r>
+      <w:r>
+        <w:rPr>
+          <w:rFonts w:cs="B Nazanin"/>
+          <w:sz w:val="28"/>
+          <w:szCs w:val="28"/>
+        </w:rPr>
+        <w:t>New</w:t>
+      </w:r>
+      <w:r>
+        <w:rPr>
+          <w:rFonts w:cs="B Nazanin"/>
+          <w:sz w:val="28"/>
+          <w:szCs w:val="28"/>
+        </w:rPr>
+        <w:t xml:space="preserve"> Check Book</w:t>
+      </w:r>
+      <w:r>
+        <w:rPr>
+          <w:rFonts w:cs="B Nazanin"/>
+          <w:sz w:val="28"/>
+          <w:szCs w:val="28"/>
+          <w:rtl/>
+        </w:rPr>
+        <w:t>)</w:t>
+      </w:r>
+    </w:p>
+    <w:p>
+      <w:pPr>
+        <w:pStyle w:val="ListParagraph"/>
+        <w:numPr>
+          <w:ilvl w:val="1"/>
+          <w:numId w:val="1"/>
+        </w:numPr>
+        <w:bidi/>
+        <w:rPr>
+          <w:rFonts w:cs="B Nazanin"/>
+          <w:sz w:val="28"/>
+          <w:szCs w:val="28"/>
+        </w:rPr>
+      </w:pPr>
+      <w:r>
+        <w:rPr>
+          <w:rFonts w:cs="B Nazanin" w:hint="cs"/>
+          <w:sz w:val="28"/>
+          <w:szCs w:val="28"/>
+          <w:rtl/>
+          <w:lang w:bidi="fa-IR"/>
+        </w:rPr>
+        <w:t>آخرین دسته‌چک (برمبنای تاریخ صدور، جدیدترین مورد) (</w:t>
+      </w:r>
+      <w:r>
+        <w:rPr>
+          <w:rFonts w:cs="B Nazanin"/>
+          <w:sz w:val="28"/>
+          <w:szCs w:val="28"/>
+          <w:lang w:bidi="fa-IR"/>
+        </w:rPr>
+        <w:t>Last Check Book</w:t>
+      </w:r>
+      <w:r>
+        <w:rPr>
+          <w:rFonts w:cs="B Nazanin" w:hint="cs"/>
+          <w:sz w:val="28"/>
+          <w:szCs w:val="28"/>
+          <w:rtl/>
+          <w:lang w:bidi="fa-IR"/>
+        </w:rPr>
+        <w:t>)</w:t>
+      </w:r>
+    </w:p>
+    <w:p>
+      <w:pPr>
+        <w:pStyle w:val="ListParagraph"/>
+        <w:numPr>
+          <w:ilvl w:val="1"/>
+          <w:numId w:val="1"/>
+        </w:numPr>
+        <w:bidi/>
+        <w:rPr>
+          <w:rFonts w:cs="B Nazanin"/>
+          <w:sz w:val="28"/>
+          <w:szCs w:val="28"/>
+          <w:rtl/>
+        </w:rPr>
+      </w:pPr>
+      <w:r>
+        <w:rPr>
+          <w:rFonts w:cs="B Nazanin" w:hint="cs"/>
+          <w:sz w:val="28"/>
+          <w:szCs w:val="28"/>
+          <w:rtl/>
+          <w:lang w:bidi="fa-IR"/>
+        </w:rPr>
+        <w:t>دسته چک به نام ... (</w:t>
+      </w:r>
+      <w:r>
+        <w:rPr>
+          <w:rFonts w:cs="B Nazanin"/>
+          <w:sz w:val="28"/>
+          <w:szCs w:val="28"/>
+          <w:lang w:bidi="fa-IR"/>
+        </w:rPr>
+        <w:t>Check Book by Name …</w:t>
+      </w:r>
+      <w:r>
+        <w:rPr>
+          <w:rFonts w:cs="B Nazanin" w:hint="cs"/>
+          <w:sz w:val="28"/>
+          <w:szCs w:val="28"/>
+          <w:rtl/>
+          <w:lang w:bidi="fa-IR"/>
+        </w:rPr>
+        <w:t>)</w:t>
+      </w:r>
+    </w:p>
+    <w:p>
+      <w:pPr>
         <w:pStyle w:val="Heading1"/>
         <w:bidi/>
         <w:rPr>
@@ -8893,7 +9955,7 @@
           <w:rtl/>
         </w:rPr>
       </w:pPr>
-      <w:bookmarkStart w:id="5" w:name="_Toc127865976"/>
+      <w:bookmarkStart w:id="7" w:name="_Toc128392255"/>
       <w:r>
         <w:rPr>
           <w:rFonts w:cs="B Nazanin"/>
@@ -9038,7 +10100,7 @@
         </w:rPr>
         <w:t>از</w:t>
       </w:r>
-      <w:bookmarkEnd w:id="5"/>
+      <w:bookmarkEnd w:id="7"/>
     </w:p>
     <w:p>
       <w:pPr>
@@ -9051,7 +10113,7 @@
           <w:rtl/>
         </w:rPr>
       </w:pPr>
-      <w:bookmarkStart w:id="6" w:name="_Toc127865977"/>
+      <w:bookmarkStart w:id="8" w:name="_Toc128392256"/>
       <w:r>
         <w:rPr>
           <w:rFonts w:cs="B Nazanin"/>
@@ -9129,7 +10191,7 @@
         </w:rPr>
         <w:t>ی دسته‌چک</w:t>
       </w:r>
-      <w:bookmarkEnd w:id="6"/>
+      <w:bookmarkEnd w:id="8"/>
     </w:p>
     <w:p>
       <w:pPr>
@@ -9298,7 +10360,42 @@
           <w:szCs w:val="28"/>
           <w:rtl/>
         </w:rPr>
-        <w:t>جستجو (با شماره)</w:t>
+        <w:t xml:space="preserve">جستجو </w:t>
+      </w:r>
+      <w:r>
+        <w:rPr>
+          <w:rFonts w:cs="B Nazanin"/>
+          <w:sz w:val="28"/>
+          <w:szCs w:val="28"/>
+          <w:rtl/>
+        </w:rPr>
+        <w:t>با شماره</w:t>
+      </w:r>
+      <w:r>
+        <w:rPr>
+          <w:rFonts w:cs="B Nazanin" w:hint="cs"/>
+          <w:sz w:val="28"/>
+          <w:szCs w:val="28"/>
+          <w:rtl/>
+        </w:rPr>
+        <w:t xml:space="preserve"> (معادل عملیات </w:t>
+      </w:r>
+      <w:r>
+        <w:rPr>
+          <w:rFonts w:cs="B Nazanin"/>
+          <w:sz w:val="28"/>
+          <w:szCs w:val="28"/>
+        </w:rPr>
+        <w:t>Filter</w:t>
+      </w:r>
+      <w:r>
+        <w:rPr>
+          <w:rFonts w:cs="B Nazanin" w:hint="cs"/>
+          <w:sz w:val="28"/>
+          <w:szCs w:val="28"/>
+          <w:rtl/>
+        </w:rPr>
+        <w:t>)</w:t>
       </w:r>
     </w:p>
     <w:p>
@@ -9395,6 +10492,50 @@
         </w:rPr>
         <w:t xml:space="preserve"> دسته‌چک‌ها</w:t>
       </w:r>
+      <w:r>
+        <w:rPr>
+          <w:rFonts w:cs="B Nazanin" w:hint="cs"/>
+          <w:sz w:val="28"/>
+          <w:szCs w:val="28"/>
+          <w:rtl/>
+        </w:rPr>
+        <w:t xml:space="preserve"> (</w:t>
+      </w:r>
+      <w:proofErr w:type="spellStart"/>
+      <w:r>
+        <w:rPr>
+          <w:rFonts w:cs="B Nazanin"/>
+          <w:sz w:val="28"/>
+          <w:szCs w:val="28"/>
+        </w:rPr>
+        <w:t>NavigateEntities,</w:t>
+      </w:r>
+      <w:r>
+        <w:rPr>
+          <w:rFonts w:cs="B Nazanin"/>
+          <w:sz w:val="28"/>
+          <w:szCs w:val="28"/>
+        </w:rPr>
+        <w:t>CheckBook</w:t>
+      </w:r>
+      <w:r>
+        <w:rPr>
+          <w:rFonts w:cs="B Nazanin"/>
+          <w:sz w:val="28"/>
+          <w:szCs w:val="28"/>
+        </w:rPr>
+        <w:t>s</w:t>
+      </w:r>
+      <w:proofErr w:type="spellEnd"/>
+      <w:r>
+        <w:rPr>
+          <w:rFonts w:cs="B Nazanin" w:hint="cs"/>
+          <w:sz w:val="28"/>
+          <w:szCs w:val="28"/>
+          <w:rtl/>
+        </w:rPr>
+        <w:t>)</w:t>
+      </w:r>
     </w:p>
     <w:p>
       <w:pPr>
@@ -9407,7 +10548,7 @@
           <w:rtl/>
         </w:rPr>
       </w:pPr>
-      <w:bookmarkStart w:id="7" w:name="_Toc127865978"/>
+      <w:bookmarkStart w:id="9" w:name="_Toc128392257"/>
       <w:r>
         <w:rPr>
           <w:rFonts w:cs="B Nazanin" w:hint="cs"/>
@@ -9419,7 +10560,7 @@
         </w:rPr>
         <w:t>عملیات و دسترسی‌های برگه چک</w:t>
       </w:r>
-      <w:bookmarkEnd w:id="7"/>
+      <w:bookmarkEnd w:id="9"/>
     </w:p>
     <w:p>
       <w:pPr>
@@ -9472,6 +10613,37 @@
         </w:rPr>
         <w:t xml:space="preserve"> برگه‌ها</w:t>
       </w:r>
+      <w:r>
+        <w:rPr>
+          <w:rFonts w:cs="B Nazanin" w:hint="cs"/>
+          <w:sz w:val="28"/>
+          <w:szCs w:val="28"/>
+          <w:rtl/>
+          <w:lang w:bidi="fa-IR"/>
+        </w:rPr>
+        <w:t xml:space="preserve"> (</w:t>
+      </w:r>
+      <w:proofErr w:type="spellStart"/>
+      <w:r>
+        <w:rPr>
+          <w:rFonts w:cs="B Nazanin"/>
+          <w:sz w:val="28"/>
+          <w:szCs w:val="28"/>
+          <w:lang w:bidi="fa-IR"/>
+        </w:rPr>
+        <w:t>CreatePages</w:t>
+      </w:r>
+      <w:proofErr w:type="spellEnd"/>
+      <w:r>
+        <w:rPr>
+          <w:rFonts w:cs="B Nazanin" w:hint="cs"/>
+          <w:sz w:val="28"/>
+          <w:szCs w:val="28"/>
+          <w:rtl/>
+          <w:lang w:bidi="fa-IR"/>
+        </w:rPr>
+        <w:t>)</w:t>
+      </w:r>
     </w:p>
     <w:p>
       <w:pPr>
@@ -9497,6 +10669,34 @@
         </w:rPr>
         <w:t>حذف برگه‌ها</w:t>
       </w:r>
+      <w:r>
+        <w:rPr>
+          <w:rFonts w:cs="B Nazanin" w:hint="cs"/>
+          <w:sz w:val="28"/>
+          <w:szCs w:val="28"/>
+          <w:rtl/>
+        </w:rPr>
+        <w:t xml:space="preserve"> (</w:t>
+      </w:r>
+      <w:proofErr w:type="spellStart"/>
+      <w:r>
+        <w:rPr>
+          <w:rFonts w:cs="B Nazanin"/>
+          <w:sz w:val="28"/>
+          <w:szCs w:val="28"/>
+        </w:rPr>
+        <w:t>DeletePages</w:t>
+      </w:r>
+      <w:proofErr w:type="spellEnd"/>
+      <w:r>
+        <w:rPr>
+          <w:rFonts w:cs="B Nazanin" w:hint="cs"/>
+          <w:sz w:val="28"/>
+          <w:szCs w:val="28"/>
+          <w:rtl/>
+        </w:rPr>
+        <w:t>)</w:t>
+      </w:r>
     </w:p>
     <w:p>
       <w:pPr>
@@ -9522,6 +10722,37 @@
         </w:rPr>
         <w:t>ابطال</w:t>
       </w:r>
+      <w:r>
+        <w:rPr>
+          <w:rFonts w:cs="B Nazanin" w:hint="cs"/>
+          <w:sz w:val="28"/>
+          <w:szCs w:val="28"/>
+          <w:rtl/>
+          <w:lang w:bidi="fa-IR"/>
+        </w:rPr>
+        <w:t xml:space="preserve"> (</w:t>
+      </w:r>
+      <w:proofErr w:type="spellStart"/>
+      <w:r>
+        <w:rPr>
+          <w:rFonts w:cs="B Nazanin"/>
+          <w:sz w:val="28"/>
+          <w:szCs w:val="28"/>
+          <w:lang w:bidi="fa-IR"/>
+        </w:rPr>
+        <w:t>CancelPage</w:t>
+      </w:r>
+      <w:proofErr w:type="spellEnd"/>
+      <w:r>
+        <w:rPr>
+          <w:rFonts w:cs="B Nazanin" w:hint="cs"/>
+          <w:sz w:val="28"/>
+          <w:szCs w:val="28"/>
+          <w:rtl/>
+          <w:lang w:bidi="fa-IR"/>
+        </w:rPr>
+        <w:t>)</w:t>
+      </w:r>
     </w:p>
     <w:p>
       <w:pPr>
@@ -9547,6 +10778,37 @@
         </w:rPr>
         <w:t>برگشت از ابطال</w:t>
       </w:r>
+      <w:r>
+        <w:rPr>
+          <w:rFonts w:cs="B Nazanin" w:hint="cs"/>
+          <w:sz w:val="28"/>
+          <w:szCs w:val="28"/>
+          <w:rtl/>
+          <w:lang w:bidi="fa-IR"/>
+        </w:rPr>
+        <w:t xml:space="preserve"> (</w:t>
+      </w:r>
+      <w:proofErr w:type="spellStart"/>
+      <w:r>
+        <w:rPr>
+          <w:rFonts w:cs="B Nazanin"/>
+          <w:sz w:val="28"/>
+          <w:szCs w:val="28"/>
+          <w:lang w:bidi="fa-IR"/>
+        </w:rPr>
+        <w:t>UndoCancelPage</w:t>
+      </w:r>
+      <w:proofErr w:type="spellEnd"/>
+      <w:r>
+        <w:rPr>
+          <w:rFonts w:cs="B Nazanin" w:hint="cs"/>
+          <w:sz w:val="28"/>
+          <w:szCs w:val="28"/>
+          <w:rtl/>
+          <w:lang w:bidi="fa-IR"/>
+        </w:rPr>
+        <w:t>)</w:t>
+      </w:r>
     </w:p>
     <w:p>
       <w:pPr>
@@ -9599,6 +10861,34 @@
         </w:rPr>
         <w:t xml:space="preserve"> ارتباط با چک</w:t>
       </w:r>
+      <w:r>
+        <w:rPr>
+          <w:rFonts w:cs="B Nazanin" w:hint="cs"/>
+          <w:sz w:val="28"/>
+          <w:szCs w:val="28"/>
+          <w:rtl/>
+        </w:rPr>
+        <w:t xml:space="preserve"> (</w:t>
+      </w:r>
+      <w:proofErr w:type="spellStart"/>
+      <w:r>
+        <w:rPr>
+          <w:rFonts w:cs="B Nazanin"/>
+          <w:sz w:val="28"/>
+          <w:szCs w:val="28"/>
+        </w:rPr>
+        <w:t>ConnectToCheck</w:t>
+      </w:r>
+      <w:proofErr w:type="spellEnd"/>
+      <w:r>
+        <w:rPr>
+          <w:rFonts w:cs="B Nazanin" w:hint="cs"/>
+          <w:sz w:val="28"/>
+          <w:szCs w:val="28"/>
+          <w:rtl/>
+        </w:rPr>
+        <w:t>)</w:t>
+      </w:r>
     </w:p>
     <w:p>
       <w:pPr>
@@ -9633,6 +10923,34 @@
         </w:rPr>
         <w:t xml:space="preserve"> با چک</w:t>
       </w:r>
+      <w:r>
+        <w:rPr>
+          <w:rFonts w:cs="B Nazanin" w:hint="cs"/>
+          <w:sz w:val="28"/>
+          <w:szCs w:val="28"/>
+          <w:rtl/>
+        </w:rPr>
+        <w:t xml:space="preserve"> (</w:t>
+      </w:r>
+      <w:proofErr w:type="spellStart"/>
+      <w:r>
+        <w:rPr>
+          <w:rFonts w:cs="B Nazanin"/>
+          <w:sz w:val="28"/>
+          <w:szCs w:val="28"/>
+        </w:rPr>
+        <w:t>DisconnectFromCheck</w:t>
+      </w:r>
+      <w:proofErr w:type="spellEnd"/>
+      <w:r>
+        <w:rPr>
+          <w:rFonts w:cs="B Nazanin" w:hint="cs"/>
+          <w:sz w:val="28"/>
+          <w:szCs w:val="28"/>
+          <w:rtl/>
+        </w:rPr>
+        <w:t>)</w:t>
+      </w:r>
     </w:p>
     <w:p>
       <w:pPr>
@@ -9854,7 +11172,7 @@
           <w:rtl/>
         </w:rPr>
       </w:pPr>
-      <w:bookmarkStart w:id="8" w:name="_Toc127865979"/>
+      <w:bookmarkStart w:id="10" w:name="_Toc128392258"/>
       <w:r>
         <w:rPr>
           <w:rFonts w:cs="B Nazanin"/>
@@ -9862,6 +11180,7 @@
           <w:bCs/>
           <w:rtl/>
         </w:rPr>
+        <w:lastRenderedPageBreak/>
         <w:t>لاگ‌ها</w:t>
       </w:r>
       <w:r>
@@ -9918,7 +11237,7 @@
         </w:rPr>
         <w:t>از</w:t>
       </w:r>
-      <w:bookmarkEnd w:id="8"/>
+      <w:bookmarkEnd w:id="10"/>
     </w:p>
     <w:p>
       <w:pPr>
@@ -9931,7 +11250,7 @@
           <w:rtl/>
         </w:rPr>
       </w:pPr>
-      <w:bookmarkStart w:id="9" w:name="_Toc127865980"/>
+      <w:bookmarkStart w:id="11" w:name="_Toc128392259"/>
       <w:r>
         <w:rPr>
           <w:rFonts w:cs="B Nazanin" w:hint="cs"/>
@@ -9943,7 +11262,7 @@
         </w:rPr>
         <w:t>لاگ‌های عملیات دسته‌چک</w:t>
       </w:r>
-      <w:bookmarkEnd w:id="9"/>
+      <w:bookmarkEnd w:id="11"/>
     </w:p>
     <w:p>
       <w:pPr>
@@ -10112,8 +11431,7 @@
           <w:szCs w:val="28"/>
           <w:rtl/>
         </w:rPr>
-        <w:lastRenderedPageBreak/>
-        <w:t>جستجو (با شماره)</w:t>
+        <w:t>جستجو با شماره</w:t>
       </w:r>
     </w:p>
     <w:p>
@@ -10222,7 +11540,7 @@
           <w:rtl/>
         </w:rPr>
       </w:pPr>
-      <w:bookmarkStart w:id="10" w:name="_Toc127865981"/>
+      <w:bookmarkStart w:id="12" w:name="_Toc128392260"/>
       <w:r>
         <w:rPr>
           <w:rFonts w:cs="B Nazanin" w:hint="cs"/>
@@ -10234,7 +11552,7 @@
         </w:rPr>
         <w:t>لاگ‌های عملیات برگه چک</w:t>
       </w:r>
-      <w:bookmarkEnd w:id="10"/>
+      <w:bookmarkEnd w:id="12"/>
     </w:p>
     <w:p>
       <w:pPr>
@@ -10457,6 +11775,7 @@
           <w:sz w:val="28"/>
           <w:szCs w:val="28"/>
           <w:rtl/>
+          <w:lang w:bidi="fa-IR"/>
         </w:rPr>
       </w:pPr>
       <w:r>
@@ -10675,17 +11994,22 @@
           <w:rFonts w:cs="B Nazanin"/>
           <w:b/>
           <w:bCs/>
-        </w:rPr>
-      </w:pPr>
-      <w:bookmarkStart w:id="11" w:name="_Toc127865982"/>
+          <w:rtl/>
+          <w:lang w:bidi="fa-IR"/>
+        </w:rPr>
+      </w:pPr>
+      <w:bookmarkStart w:id="13" w:name="_Toc127823012"/>
+      <w:bookmarkStart w:id="14" w:name="_Toc127827770"/>
+      <w:bookmarkStart w:id="15" w:name="_Toc128392261"/>
       <w:r>
         <w:rPr>
           <w:rFonts w:cs="B Nazanin"/>
           <w:b/>
           <w:bCs/>
           <w:rtl/>
-        </w:rPr>
-        <w:t>قواعد اعتبارسنج</w:t>
+          <w:lang w:bidi="fa-IR"/>
+        </w:rPr>
+        <w:t>ستون‌ها</w:t>
       </w:r>
       <w:r>
         <w:rPr>
@@ -10693,52 +12017,27 @@
           <w:b/>
           <w:bCs/>
           <w:rtl/>
-        </w:rPr>
-        <w:t>ی</w:t>
-      </w:r>
-      <w:bookmarkEnd w:id="11"/>
-    </w:p>
-    <w:p>
-      <w:pPr>
-        <w:pStyle w:val="Heading2"/>
-        <w:bidi/>
+          <w:lang w:bidi="fa-IR"/>
+        </w:rPr>
+        <w:t>ی</w:t>
+      </w:r>
+      <w:r>
         <w:rPr>
           <w:rFonts w:cs="B Nazanin"/>
           <w:b/>
           <w:bCs/>
-        </w:rPr>
-      </w:pPr>
-      <w:bookmarkStart w:id="12" w:name="_Toc127865983"/>
+          <w:rtl/>
+          <w:lang w:bidi="fa-IR"/>
+        </w:rPr>
+        <w:t xml:space="preserve"> مورد ن</w:t>
+      </w:r>
       <w:r>
         <w:rPr>
           <w:rFonts w:cs="B Nazanin" w:hint="cs"/>
           <w:b/>
           <w:bCs/>
-          <w:sz w:val="28"/>
-          <w:szCs w:val="28"/>
-          <w:rtl/>
-        </w:rPr>
-        <w:t>برای</w:t>
-      </w:r>
-      <w:r>
-        <w:rPr>
-          <w:rFonts w:cs="B Nazanin"/>
-          <w:b/>
-          <w:bCs/>
-          <w:sz w:val="28"/>
-          <w:szCs w:val="28"/>
-          <w:rtl/>
-        </w:rPr>
-        <w:t xml:space="preserve"> ا</w:t>
-      </w:r>
-      <w:r>
-        <w:rPr>
-          <w:rFonts w:cs="B Nazanin" w:hint="cs"/>
-          <w:b/>
-          <w:bCs/>
-          <w:sz w:val="28"/>
-          <w:szCs w:val="28"/>
-          <w:rtl/>
+          <w:rtl/>
+          <w:lang w:bidi="fa-IR"/>
         </w:rPr>
         <w:t>ی</w:t>
       </w:r>
@@ -10747,24 +12046,465 @@
           <w:rFonts w:cs="B Nazanin" w:hint="eastAsia"/>
           <w:b/>
           <w:bCs/>
-          <w:sz w:val="28"/>
-          <w:szCs w:val="28"/>
-          <w:rtl/>
-        </w:rPr>
-        <w:t>جاد</w:t>
+          <w:rtl/>
+          <w:lang w:bidi="fa-IR"/>
+        </w:rPr>
+        <w:t>از</w:t>
       </w:r>
       <w:r>
         <w:rPr>
           <w:rFonts w:cs="B Nazanin"/>
           <w:b/>
           <w:bCs/>
+          <w:rtl/>
+          <w:lang w:bidi="fa-IR"/>
+        </w:rPr>
+        <w:t xml:space="preserve"> در ل</w:t>
+      </w:r>
+      <w:r>
+        <w:rPr>
+          <w:rFonts w:cs="B Nazanin" w:hint="cs"/>
+          <w:b/>
+          <w:bCs/>
+          <w:rtl/>
+          <w:lang w:bidi="fa-IR"/>
+        </w:rPr>
+        <w:t>ی</w:t>
+      </w:r>
+      <w:r>
+        <w:rPr>
+          <w:rFonts w:cs="B Nazanin" w:hint="eastAsia"/>
+          <w:b/>
+          <w:bCs/>
+          <w:rtl/>
+          <w:lang w:bidi="fa-IR"/>
+        </w:rPr>
+        <w:t>ست</w:t>
+      </w:r>
+      <w:r>
+        <w:rPr>
+          <w:rFonts w:cs="B Nazanin"/>
+          <w:b/>
+          <w:bCs/>
+          <w:rtl/>
+          <w:lang w:bidi="fa-IR"/>
+        </w:rPr>
+        <w:t xml:space="preserve"> اطلاعات</w:t>
+      </w:r>
+      <w:r>
+        <w:rPr>
+          <w:rFonts w:cs="B Nazanin" w:hint="cs"/>
+          <w:b/>
+          <w:bCs/>
+          <w:rtl/>
+          <w:lang w:bidi="fa-IR"/>
+        </w:rPr>
+        <w:t>ی</w:t>
+      </w:r>
+      <w:r>
+        <w:rPr>
+          <w:rFonts w:cs="B Nazanin"/>
+          <w:b/>
+          <w:bCs/>
+          <w:rtl/>
+          <w:lang w:bidi="fa-IR"/>
+        </w:rPr>
+        <w:t xml:space="preserve"> (ترت</w:t>
+      </w:r>
+      <w:r>
+        <w:rPr>
+          <w:rFonts w:cs="B Nazanin" w:hint="cs"/>
+          <w:b/>
+          <w:bCs/>
+          <w:rtl/>
+          <w:lang w:bidi="fa-IR"/>
+        </w:rPr>
+        <w:t>ی</w:t>
+      </w:r>
+      <w:r>
+        <w:rPr>
+          <w:rFonts w:cs="B Nazanin" w:hint="eastAsia"/>
+          <w:b/>
+          <w:bCs/>
+          <w:rtl/>
+          <w:lang w:bidi="fa-IR"/>
+        </w:rPr>
+        <w:t>ب</w:t>
+      </w:r>
+      <w:r>
+        <w:rPr>
+          <w:rFonts w:cs="B Nazanin"/>
+          <w:b/>
+          <w:bCs/>
+          <w:rtl/>
+          <w:lang w:bidi="fa-IR"/>
+        </w:rPr>
+        <w:t xml:space="preserve"> پ</w:t>
+      </w:r>
+      <w:r>
+        <w:rPr>
+          <w:rFonts w:cs="B Nazanin" w:hint="cs"/>
+          <w:b/>
+          <w:bCs/>
+          <w:rtl/>
+          <w:lang w:bidi="fa-IR"/>
+        </w:rPr>
+        <w:t>ی</w:t>
+      </w:r>
+      <w:r>
+        <w:rPr>
+          <w:rFonts w:cs="B Nazanin" w:hint="eastAsia"/>
+          <w:b/>
+          <w:bCs/>
+          <w:rtl/>
+          <w:lang w:bidi="fa-IR"/>
+        </w:rPr>
+        <w:t>ش‌فرض</w:t>
+      </w:r>
+      <w:r>
+        <w:rPr>
+          <w:rFonts w:cs="B Nazanin"/>
+          <w:b/>
+          <w:bCs/>
+          <w:rtl/>
+          <w:lang w:bidi="fa-IR"/>
+        </w:rPr>
+        <w:t>)</w:t>
+      </w:r>
+      <w:bookmarkEnd w:id="13"/>
+      <w:bookmarkEnd w:id="14"/>
+      <w:bookmarkEnd w:id="15"/>
+    </w:p>
+    <w:p>
+      <w:pPr>
+        <w:pStyle w:val="Heading2"/>
+        <w:bidi/>
+        <w:rPr>
+          <w:rFonts w:cs="B Nazanin"/>
+          <w:b/>
+          <w:bCs/>
+          <w:rtl/>
+          <w:lang w:bidi="fa-IR"/>
+        </w:rPr>
+      </w:pPr>
+      <w:bookmarkStart w:id="16" w:name="_Toc128392262"/>
+      <w:r>
+        <w:rPr>
+          <w:rFonts w:cs="B Nazanin" w:hint="cs"/>
+          <w:b/>
+          <w:bCs/>
+          <w:sz w:val="28"/>
+          <w:szCs w:val="28"/>
+          <w:rtl/>
+          <w:lang w:bidi="fa-IR"/>
+        </w:rPr>
+        <w:t>برای دسته‌چک</w:t>
+      </w:r>
+      <w:bookmarkEnd w:id="16"/>
+    </w:p>
+    <w:p>
+      <w:pPr>
+        <w:bidi/>
+        <w:rPr>
+          <w:rFonts w:cs="B Nazanin"/>
+          <w:sz w:val="28"/>
+          <w:szCs w:val="28"/>
+          <w:rtl/>
+          <w:lang w:bidi="fa-IR"/>
+        </w:rPr>
+      </w:pPr>
+      <w:r>
+        <w:rPr>
+          <w:rFonts w:cs="B Nazanin" w:hint="cs"/>
+          <w:sz w:val="28"/>
+          <w:szCs w:val="28"/>
+          <w:rtl/>
+          <w:lang w:bidi="fa-IR"/>
+        </w:rPr>
+        <w:t>مشابه نمای لیستی گزارش دسته‌چک</w:t>
+      </w:r>
+    </w:p>
+    <w:p>
+      <w:pPr>
+        <w:pStyle w:val="Heading2"/>
+        <w:bidi/>
+        <w:rPr>
+          <w:rFonts w:cs="B Nazanin"/>
+          <w:b/>
+          <w:bCs/>
+          <w:rtl/>
+          <w:lang w:bidi="fa-IR"/>
+        </w:rPr>
+      </w:pPr>
+      <w:bookmarkStart w:id="17" w:name="_Toc128392263"/>
+      <w:r>
+        <w:rPr>
+          <w:rFonts w:cs="B Nazanin" w:hint="cs"/>
+          <w:b/>
+          <w:bCs/>
+          <w:sz w:val="28"/>
+          <w:szCs w:val="28"/>
+          <w:rtl/>
+          <w:lang w:bidi="fa-IR"/>
+        </w:rPr>
+        <w:t>برای برگه چک</w:t>
+      </w:r>
+      <w:bookmarkEnd w:id="17"/>
+    </w:p>
+    <w:p>
+      <w:pPr>
+        <w:pStyle w:val="ListParagraph"/>
+        <w:numPr>
+          <w:ilvl w:val="0"/>
+          <w:numId w:val="10"/>
+        </w:numPr>
+        <w:bidi/>
+        <w:rPr>
+          <w:rFonts w:cs="B Nazanin"/>
+          <w:sz w:val="28"/>
+          <w:szCs w:val="28"/>
+          <w:rtl/>
+          <w:lang w:bidi="fa-IR"/>
+        </w:rPr>
+      </w:pPr>
+      <w:r>
+        <w:rPr>
+          <w:rFonts w:cs="B Nazanin" w:hint="cs"/>
+          <w:sz w:val="28"/>
+          <w:szCs w:val="28"/>
+          <w:rtl/>
+          <w:lang w:bidi="fa-IR"/>
+        </w:rPr>
+        <w:t>شماره سری</w:t>
+      </w:r>
+    </w:p>
+    <w:p>
+      <w:pPr>
+        <w:pStyle w:val="ListParagraph"/>
+        <w:numPr>
+          <w:ilvl w:val="0"/>
+          <w:numId w:val="10"/>
+        </w:numPr>
+        <w:bidi/>
+        <w:rPr>
+          <w:rFonts w:cs="B Nazanin"/>
+          <w:sz w:val="28"/>
+          <w:szCs w:val="28"/>
+          <w:lang w:bidi="fa-IR"/>
+        </w:rPr>
+      </w:pPr>
+      <w:r>
+        <w:rPr>
+          <w:rFonts w:cs="B Nazanin" w:hint="cs"/>
+          <w:sz w:val="28"/>
+          <w:szCs w:val="28"/>
+          <w:rtl/>
+          <w:lang w:bidi="fa-IR"/>
+        </w:rPr>
+        <w:t>وضعیت</w:t>
+      </w:r>
+    </w:p>
+    <w:p>
+      <w:pPr>
+        <w:pStyle w:val="Heading1"/>
+        <w:bidi/>
+        <w:rPr>
+          <w:rFonts w:cs="B Nazanin"/>
+          <w:b/>
+          <w:bCs/>
+          <w:rtl/>
+          <w:lang w:bidi="fa-IR"/>
+        </w:rPr>
+      </w:pPr>
+      <w:bookmarkStart w:id="18" w:name="_Toc128392264"/>
+      <w:r>
+        <w:rPr>
+          <w:rFonts w:cs="B Nazanin" w:hint="cs"/>
+          <w:b/>
+          <w:bCs/>
+          <w:rtl/>
+          <w:lang w:bidi="fa-IR"/>
+        </w:rPr>
+        <w:t>گزارش چاپی مورد نیاز</w:t>
+      </w:r>
+      <w:bookmarkEnd w:id="18"/>
+    </w:p>
+    <w:p>
+      <w:pPr>
+        <w:bidi/>
+        <w:rPr>
+          <w:rFonts w:cs="B Nazanin"/>
+          <w:sz w:val="28"/>
+          <w:szCs w:val="28"/>
+          <w:rtl/>
+          <w:lang w:bidi="fa-IR"/>
+        </w:rPr>
+      </w:pPr>
+      <w:r>
+        <w:rPr>
+          <w:rFonts w:cs="B Nazanin" w:hint="cs"/>
+          <w:sz w:val="28"/>
+          <w:szCs w:val="28"/>
+          <w:rtl/>
+          <w:lang w:bidi="fa-IR"/>
+        </w:rPr>
+        <w:t>برای این فرم باید گزارش چاپی خاصی شامل اطلاعات اصلی دسته‌چک و فهرست کامل برگه‌ها طراحی کنیم.</w:t>
+      </w:r>
+    </w:p>
+    <w:p>
+      <w:pPr>
+        <w:bidi/>
+        <w:spacing w:after="0"/>
+        <w:rPr>
+          <w:rFonts w:cs="B Nazanin"/>
+          <w:sz w:val="28"/>
+          <w:szCs w:val="28"/>
+          <w:rtl/>
+          <w:lang w:bidi="fa-IR"/>
+        </w:rPr>
+      </w:pPr>
+      <w:r>
+        <w:rPr>
+          <w:rFonts w:cs="B Nazanin" w:hint="cs"/>
+          <w:sz w:val="28"/>
+          <w:szCs w:val="28"/>
+          <w:rtl/>
+          <w:lang w:bidi="fa-IR"/>
+        </w:rPr>
+        <w:lastRenderedPageBreak/>
+        <w:t xml:space="preserve">عنوان انگلیسی : </w:t>
+      </w:r>
+      <w:r>
+        <w:rPr>
+          <w:rFonts w:cs="B Nazanin"/>
+          <w:sz w:val="28"/>
+          <w:szCs w:val="28"/>
+          <w:lang w:bidi="fa-IR"/>
+        </w:rPr>
+        <w:t>Check Book</w:t>
+      </w:r>
+    </w:p>
+    <w:p>
+      <w:pPr>
+        <w:bidi/>
+        <w:spacing w:after="0"/>
+        <w:rPr>
+          <w:rFonts w:cs="B Nazanin"/>
+          <w:sz w:val="28"/>
+          <w:szCs w:val="28"/>
+          <w:rtl/>
+          <w:lang w:bidi="fa-IR"/>
+        </w:rPr>
+      </w:pPr>
+      <w:r>
+        <w:rPr>
+          <w:rFonts w:cs="B Nazanin" w:hint="cs"/>
+          <w:sz w:val="28"/>
+          <w:szCs w:val="28"/>
+          <w:rtl/>
+          <w:lang w:bidi="fa-IR"/>
+        </w:rPr>
+        <w:t>عنوان فارسی : دسته‌چک</w:t>
+      </w:r>
+    </w:p>
+    <w:p>
+      <w:pPr>
+        <w:pStyle w:val="Heading1"/>
+        <w:bidi/>
+        <w:rPr>
+          <w:rFonts w:cs="B Nazanin"/>
+          <w:b/>
+          <w:bCs/>
+        </w:rPr>
+      </w:pPr>
+      <w:bookmarkStart w:id="19" w:name="_Toc128392265"/>
+      <w:r>
+        <w:rPr>
+          <w:rFonts w:cs="B Nazanin"/>
+          <w:b/>
+          <w:bCs/>
+          <w:rtl/>
+        </w:rPr>
+        <w:t>قواعد اعتبارسنج</w:t>
+      </w:r>
+      <w:r>
+        <w:rPr>
+          <w:rFonts w:cs="B Nazanin" w:hint="cs"/>
+          <w:b/>
+          <w:bCs/>
+          <w:rtl/>
+        </w:rPr>
+        <w:t>ی</w:t>
+      </w:r>
+      <w:bookmarkEnd w:id="19"/>
+    </w:p>
+    <w:p>
+      <w:pPr>
+        <w:pStyle w:val="Heading2"/>
+        <w:bidi/>
+        <w:rPr>
+          <w:rFonts w:cs="B Nazanin"/>
+          <w:b/>
+          <w:bCs/>
+        </w:rPr>
+      </w:pPr>
+      <w:bookmarkStart w:id="20" w:name="_Toc128392266"/>
+      <w:r>
+        <w:rPr>
+          <w:rFonts w:cs="B Nazanin" w:hint="cs"/>
+          <w:b/>
+          <w:bCs/>
+          <w:sz w:val="28"/>
+          <w:szCs w:val="28"/>
+          <w:rtl/>
+        </w:rPr>
+        <w:t>برای</w:t>
+      </w:r>
+      <w:r>
+        <w:rPr>
+          <w:rFonts w:cs="B Nazanin"/>
+          <w:b/>
+          <w:bCs/>
+          <w:sz w:val="28"/>
+          <w:szCs w:val="28"/>
+          <w:rtl/>
+        </w:rPr>
+        <w:t xml:space="preserve"> ا</w:t>
+      </w:r>
+      <w:r>
+        <w:rPr>
+          <w:rFonts w:cs="B Nazanin" w:hint="cs"/>
+          <w:b/>
+          <w:bCs/>
+          <w:sz w:val="28"/>
+          <w:szCs w:val="28"/>
+          <w:rtl/>
+        </w:rPr>
+        <w:t>ی</w:t>
+      </w:r>
+      <w:r>
+        <w:rPr>
+          <w:rFonts w:cs="B Nazanin" w:hint="eastAsia"/>
+          <w:b/>
+          <w:bCs/>
+          <w:sz w:val="28"/>
+          <w:szCs w:val="28"/>
+          <w:rtl/>
+        </w:rPr>
+        <w:t>جاد</w:t>
+      </w:r>
+      <w:r>
+        <w:rPr>
+          <w:rFonts w:cs="B Nazanin"/>
+          <w:b/>
+          <w:bCs/>
           <w:sz w:val="28"/>
           <w:szCs w:val="28"/>
           <w:rtl/>
         </w:rPr>
         <w:t xml:space="preserve"> و اصلاح دسته‌چک</w:t>
       </w:r>
-      <w:bookmarkEnd w:id="12"/>
+      <w:bookmarkEnd w:id="20"/>
     </w:p>
     <w:p>
       <w:pPr>
@@ -11115,7 +12855,7 @@
           <w:bCs/>
         </w:rPr>
       </w:pPr>
-      <w:bookmarkStart w:id="13" w:name="_Toc127865984"/>
+      <w:bookmarkStart w:id="21" w:name="_Toc128392267"/>
       <w:r>
         <w:rPr>
           <w:rFonts w:cs="B Nazanin" w:hint="cs"/>
@@ -11171,7 +12911,7 @@
         </w:rPr>
         <w:t xml:space="preserve"> و حذف برگه‌ها</w:t>
       </w:r>
-      <w:bookmarkEnd w:id="13"/>
+      <w:bookmarkEnd w:id="21"/>
     </w:p>
     <w:p>
       <w:pPr>
@@ -11881,7 +13621,7 @@
           <w:bCs/>
         </w:rPr>
       </w:pPr>
-      <w:bookmarkStart w:id="14" w:name="_Toc127865985"/>
+      <w:bookmarkStart w:id="22" w:name="_Toc128392268"/>
       <w:r>
         <w:rPr>
           <w:rFonts w:cs="B Nazanin" w:hint="cs"/>
@@ -11904,7 +13644,7 @@
         </w:rPr>
         <w:t xml:space="preserve"> حذف دسته‌چک</w:t>
       </w:r>
-      <w:bookmarkEnd w:id="14"/>
+      <w:bookmarkEnd w:id="22"/>
     </w:p>
     <w:p>
       <w:pPr>
@@ -12071,7 +13811,6 @@
           <w:szCs w:val="28"/>
           <w:rtl/>
         </w:rPr>
-        <w:lastRenderedPageBreak/>
         <w:t>در صورت مقدار داشتن ف</w:t>
       </w:r>
       <w:r>
@@ -12323,7 +14062,7 @@
           <w:lang w:bidi="fa-IR"/>
         </w:rPr>
       </w:pPr>
-      <w:bookmarkStart w:id="15" w:name="_Toc127865986"/>
+      <w:bookmarkStart w:id="23" w:name="_Toc128392269"/>
       <w:r>
         <w:rPr>
           <w:rFonts w:cs="B Nazanin" w:hint="cs"/>
@@ -12336,7 +14075,7 @@
         </w:rPr>
         <w:t>تاریخچه تغییرات</w:t>
       </w:r>
-      <w:bookmarkEnd w:id="15"/>
+      <w:bookmarkEnd w:id="23"/>
     </w:p>
     <w:tbl>
       <w:tblPr>
@@ -12600,20 +14339,8 @@
                 <w:rtl/>
                 <w:lang w:bidi="fa-IR"/>
               </w:rPr>
-              <w:t xml:space="preserve"> </w:t>
-            </w:r>
-            <w:r>
-              <w:rPr>
-                <w:rFonts w:cs="B Nazanin" w:hint="cs"/>
-                <w:sz w:val="24"/>
-                <w:szCs w:val="24"/>
-                <w:rtl/>
-                <w:lang w:bidi="fa-IR"/>
-              </w:rPr>
-              <w:t>(پس از اصلاحات پیشنهادی)</w:t>
-            </w:r>
-            <w:bookmarkStart w:id="16" w:name="_GoBack"/>
-            <w:bookmarkEnd w:id="16"/>
+              <w:t xml:space="preserve"> (پس از اصلاحات پیشنهادی)</w:t>
+            </w:r>
           </w:p>
         </w:tc>
       </w:tr>
@@ -12662,6 +14389,16 @@
                 <w:lang w:bidi="fa-IR"/>
               </w:rPr>
             </w:pPr>
+            <w:r>
+              <w:rPr>
+                <w:rFonts w:cs="B Nazanin" w:hint="cs"/>
+                <w:sz w:val="24"/>
+                <w:szCs w:val="24"/>
+                <w:rtl/>
+                <w:lang w:bidi="fa-IR"/>
+              </w:rPr>
+              <w:t>1،1</w:t>
+            </w:r>
           </w:p>
         </w:tc>
         <w:tc>
@@ -12680,6 +14417,16 @@
                 <w:lang w:bidi="fa-IR"/>
               </w:rPr>
             </w:pPr>
+            <w:r>
+              <w:rPr>
+                <w:rFonts w:cs="B Nazanin" w:hint="cs"/>
+                <w:sz w:val="24"/>
+                <w:szCs w:val="24"/>
+                <w:rtl/>
+                <w:lang w:bidi="fa-IR"/>
+              </w:rPr>
+              <w:t>بابک اسلامیه</w:t>
+            </w:r>
           </w:p>
         </w:tc>
         <w:tc>
@@ -12698,6 +14445,36 @@
                 <w:lang w:bidi="fa-IR"/>
               </w:rPr>
             </w:pPr>
+            <w:r>
+              <w:rPr>
+                <w:rFonts w:cs="B Nazanin" w:hint="cs"/>
+                <w:sz w:val="24"/>
+                <w:szCs w:val="24"/>
+                <w:rtl/>
+                <w:lang w:bidi="fa-IR"/>
+              </w:rPr>
+              <w:t xml:space="preserve">تکمیل </w:t>
+            </w:r>
+            <w:r>
+              <w:rPr>
+                <w:rFonts w:cs="B Nazanin" w:hint="cs"/>
+                <w:sz w:val="24"/>
+                <w:szCs w:val="24"/>
+                <w:rtl/>
+                <w:lang w:bidi="fa-IR"/>
+              </w:rPr>
+              <w:t>تعریف اولیه</w:t>
+            </w:r>
+            <w:r>
+              <w:rPr>
+                <w:rFonts w:cs="B Nazanin" w:hint="cs"/>
+                <w:sz w:val="24"/>
+                <w:szCs w:val="24"/>
+                <w:rtl/>
+                <w:lang w:bidi="fa-IR"/>
+              </w:rPr>
+              <w:t xml:space="preserve"> و رفع اشکالات تایپی</w:t>
+            </w:r>
           </w:p>
         </w:tc>
       </w:tr>
@@ -12893,9 +14670,9 @@
 <file path=word/numbering.xml><?xml version="1.0" encoding="utf-8"?>
 <w:numbering xmlns:wpc="http://schemas.microsoft.com/office/word/2010/wordprocessingCanvas" xmlns:cx="http://schemas.microsoft.com/office/drawing/2014/chartex" xmlns:cx1="http://schemas.microsoft.com/office/drawing/2015/9/8/chartex" xmlns:mc="http://schemas.openxmlformats.org/markup-compatibility/2006" xmlns:o="urn:schemas-microsoft-com:office:office" xmlns:r="http://schemas.openxmlformats.org/officeDocument/2006/relationships" xmlns:m="http://schemas.openxmlformats.org/officeDocument/2006/math" xmlns:v="urn:schemas-microsoft-com:vml" xmlns:wp14="http://schemas.microsoft.com/office/word/2010/wordprocessingDrawing" xmlns:wp="http://schemas.openxmlformats.org/drawingml/2006/wordprocessingDrawing" xmlns:w10="urn:schemas-microsoft-com:office:word" xmlns:w="http://schemas.openxmlformats.org/wordprocessingml/2006/main" xmlns:w14="http://schemas.microsoft.com/office/word/2010/wordml" xmlns:w15="http://schemas.microsoft.com/office/word/2012/wordml" xmlns:w16se="http://schemas.microsoft.com/office/word/2015/wordml/symex" xmlns:wpg="http://schemas.microsoft.com/office/word/2010/wordprocessingGroup" xmlns:wpi="http://schemas.microsoft.com/office/word/2010/wordprocessingInk" xmlns:wne="http://schemas.microsoft.com/office/word/2006/wordml" xmlns:wps="http://schemas.microsoft.com/office/word/2010/wordprocessingShape" mc:Ignorable="w14 w15 w16se wp14">
   <w:abstractNum w:abstractNumId="0" w15:restartNumberingAfterBreak="0">
-    <w:nsid w:val="22E55654"/>
+    <w:nsid w:val="03C1384B"/>
     <w:multiLevelType w:val="hybridMultilevel"/>
-    <w:tmpl w:val="42C266DC"/>
+    <w:tmpl w:val="B4862EAC"/>
     <w:lvl w:ilvl="0" w:tplc="04090001">
       <w:start w:val="1"/>
       <w:numFmt w:val="bullet"/>
@@ -13006,9 +14783,9 @@
     </w:lvl>
   </w:abstractNum>
   <w:abstractNum w:abstractNumId="1" w15:restartNumberingAfterBreak="0">
-    <w:nsid w:val="25265053"/>
+    <w:nsid w:val="22E55654"/>
     <w:multiLevelType w:val="hybridMultilevel"/>
-    <w:tmpl w:val="8AFA1826"/>
+    <w:tmpl w:val="42C266DC"/>
     <w:lvl w:ilvl="0" w:tplc="04090001">
       <w:start w:val="1"/>
       <w:numFmt w:val="bullet"/>
@@ -13119,9 +14896,9 @@
     </w:lvl>
   </w:abstractNum>
   <w:abstractNum w:abstractNumId="2" w15:restartNumberingAfterBreak="0">
-    <w:nsid w:val="26E56ACC"/>
+    <w:nsid w:val="25265053"/>
     <w:multiLevelType w:val="hybridMultilevel"/>
-    <w:tmpl w:val="C4A8E8C0"/>
+    <w:tmpl w:val="8AFA1826"/>
     <w:lvl w:ilvl="0" w:tplc="04090001">
       <w:start w:val="1"/>
       <w:numFmt w:val="bullet"/>
@@ -13232,9 +15009,9 @@
     </w:lvl>
   </w:abstractNum>
   <w:abstractNum w:abstractNumId="3" w15:restartNumberingAfterBreak="0">
-    <w:nsid w:val="2D7A667A"/>
+    <w:nsid w:val="26E56ACC"/>
     <w:multiLevelType w:val="hybridMultilevel"/>
-    <w:tmpl w:val="48C62220"/>
+    <w:tmpl w:val="C4A8E8C0"/>
     <w:lvl w:ilvl="0" w:tplc="04090001">
       <w:start w:val="1"/>
       <w:numFmt w:val="bullet"/>
@@ -13345,9 +15122,9 @@
     </w:lvl>
   </w:abstractNum>
   <w:abstractNum w:abstractNumId="4" w15:restartNumberingAfterBreak="0">
-    <w:nsid w:val="45812C74"/>
+    <w:nsid w:val="296D7762"/>
     <w:multiLevelType w:val="hybridMultilevel"/>
-    <w:tmpl w:val="195E946C"/>
+    <w:tmpl w:val="980EFA54"/>
     <w:lvl w:ilvl="0" w:tplc="04090001">
       <w:start w:val="1"/>
       <w:numFmt w:val="bullet"/>
@@ -13458,9 +15235,9 @@
     </w:lvl>
   </w:abstractNum>
   <w:abstractNum w:abstractNumId="5" w15:restartNumberingAfterBreak="0">
-    <w:nsid w:val="4C657D2D"/>
+    <w:nsid w:val="2D7A667A"/>
     <w:multiLevelType w:val="hybridMultilevel"/>
-    <w:tmpl w:val="0178D604"/>
+    <w:tmpl w:val="48C62220"/>
     <w:lvl w:ilvl="0" w:tplc="04090001">
       <w:start w:val="1"/>
       <w:numFmt w:val="bullet"/>
@@ -13571,9 +15348,9 @@
     </w:lvl>
   </w:abstractNum>
   <w:abstractNum w:abstractNumId="6" w15:restartNumberingAfterBreak="0">
-    <w:nsid w:val="582705AB"/>
+    <w:nsid w:val="45812C74"/>
     <w:multiLevelType w:val="hybridMultilevel"/>
-    <w:tmpl w:val="4C12D032"/>
+    <w:tmpl w:val="195E946C"/>
     <w:lvl w:ilvl="0" w:tplc="04090001">
       <w:start w:val="1"/>
       <w:numFmt w:val="bullet"/>
@@ -13684,9 +15461,9 @@
     </w:lvl>
   </w:abstractNum>
   <w:abstractNum w:abstractNumId="7" w15:restartNumberingAfterBreak="0">
-    <w:nsid w:val="588C3764"/>
+    <w:nsid w:val="4C657D2D"/>
     <w:multiLevelType w:val="hybridMultilevel"/>
-    <w:tmpl w:val="64C43276"/>
+    <w:tmpl w:val="0178D604"/>
     <w:lvl w:ilvl="0" w:tplc="04090001">
       <w:start w:val="1"/>
       <w:numFmt w:val="bullet"/>
@@ -13796,28 +15573,260 @@
       </w:rPr>
     </w:lvl>
   </w:abstractNum>
+  <w:abstractNum w:abstractNumId="8" w15:restartNumberingAfterBreak="0">
+    <w:nsid w:val="582705AB"/>
+    <w:multiLevelType w:val="hybridMultilevel"/>
+    <w:tmpl w:val="4C12D032"/>
+    <w:lvl w:ilvl="0" w:tplc="04090001">
+      <w:start w:val="1"/>
+      <w:numFmt w:val="bullet"/>
+      <w:lvlText w:val=""/>
+      <w:lvlJc w:val="left"/>
+      <w:pPr>
+        <w:ind w:left="720" w:hanging="360"/>
+      </w:pPr>
+      <w:rPr>
+        <w:rFonts w:ascii="Symbol" w:hAnsi="Symbol" w:hint="default"/>
+      </w:rPr>
+    </w:lvl>
+    <w:lvl w:ilvl="1" w:tplc="04090003">
+      <w:start w:val="1"/>
+      <w:numFmt w:val="bullet"/>
+      <w:lvlText w:val="o"/>
+      <w:lvlJc w:val="left"/>
+      <w:pPr>
+        <w:ind w:left="1440" w:hanging="360"/>
+      </w:pPr>
+      <w:rPr>
+        <w:rFonts w:ascii="Courier New" w:hAnsi="Courier New" w:cs="Courier New" w:hint="default"/>
+      </w:rPr>
+    </w:lvl>
+    <w:lvl w:ilvl="2" w:tplc="04090005" w:tentative="1">
+      <w:start w:val="1"/>
+      <w:numFmt w:val="bullet"/>
+      <w:lvlText w:val=""/>
+      <w:lvlJc w:val="left"/>
+      <w:pPr>
+        <w:ind w:left="2160" w:hanging="360"/>
+      </w:pPr>
+      <w:rPr>
+        <w:rFonts w:ascii="Wingdings" w:hAnsi="Wingdings" w:hint="default"/>
+      </w:rPr>
+    </w:lvl>
+    <w:lvl w:ilvl="3" w:tplc="04090001" w:tentative="1">
+      <w:start w:val="1"/>
+      <w:numFmt w:val="bullet"/>
+      <w:lvlText w:val=""/>
+      <w:lvlJc w:val="left"/>
+      <w:pPr>
+        <w:ind w:left="2880" w:hanging="360"/>
+      </w:pPr>
+      <w:rPr>
+        <w:rFonts w:ascii="Symbol" w:hAnsi="Symbol" w:hint="default"/>
+      </w:rPr>
+    </w:lvl>
+    <w:lvl w:ilvl="4" w:tplc="04090003" w:tentative="1">
+      <w:start w:val="1"/>
+      <w:numFmt w:val="bullet"/>
+      <w:lvlText w:val="o"/>
+      <w:lvlJc w:val="left"/>
+      <w:pPr>
+        <w:ind w:left="3600" w:hanging="360"/>
+      </w:pPr>
+      <w:rPr>
+        <w:rFonts w:ascii="Courier New" w:hAnsi="Courier New" w:cs="Courier New" w:hint="default"/>
+      </w:rPr>
+    </w:lvl>
+    <w:lvl w:ilvl="5" w:tplc="04090005" w:tentative="1">
+      <w:start w:val="1"/>
+      <w:numFmt w:val="bullet"/>
+      <w:lvlText w:val=""/>
+      <w:lvlJc w:val="left"/>
+      <w:pPr>
+        <w:ind w:left="4320" w:hanging="360"/>
+      </w:pPr>
+      <w:rPr>
+        <w:rFonts w:ascii="Wingdings" w:hAnsi="Wingdings" w:hint="default"/>
+      </w:rPr>
+    </w:lvl>
+    <w:lvl w:ilvl="6" w:tplc="04090001" w:tentative="1">
+      <w:start w:val="1"/>
+      <w:numFmt w:val="bullet"/>
+      <w:lvlText w:val=""/>
+      <w:lvlJc w:val="left"/>
+      <w:pPr>
+        <w:ind w:left="5040" w:hanging="360"/>
+      </w:pPr>
+      <w:rPr>
+        <w:rFonts w:ascii="Symbol" w:hAnsi="Symbol" w:hint="default"/>
+      </w:rPr>
+    </w:lvl>
+    <w:lvl w:ilvl="7" w:tplc="04090003" w:tentative="1">
+      <w:start w:val="1"/>
+      <w:numFmt w:val="bullet"/>
+      <w:lvlText w:val="o"/>
+      <w:lvlJc w:val="left"/>
+      <w:pPr>
+        <w:ind w:left="5760" w:hanging="360"/>
+      </w:pPr>
+      <w:rPr>
+        <w:rFonts w:ascii="Courier New" w:hAnsi="Courier New" w:cs="Courier New" w:hint="default"/>
+      </w:rPr>
+    </w:lvl>
+    <w:lvl w:ilvl="8" w:tplc="04090005" w:tentative="1">
+      <w:start w:val="1"/>
+      <w:numFmt w:val="bullet"/>
+      <w:lvlText w:val=""/>
+      <w:lvlJc w:val="left"/>
+      <w:pPr>
+        <w:ind w:left="6480" w:hanging="360"/>
+      </w:pPr>
+      <w:rPr>
+        <w:rFonts w:ascii="Wingdings" w:hAnsi="Wingdings" w:hint="default"/>
+      </w:rPr>
+    </w:lvl>
+  </w:abstractNum>
+  <w:abstractNum w:abstractNumId="9" w15:restartNumberingAfterBreak="0">
+    <w:nsid w:val="588C3764"/>
+    <w:multiLevelType w:val="hybridMultilevel"/>
+    <w:tmpl w:val="64C43276"/>
+    <w:lvl w:ilvl="0" w:tplc="04090001">
+      <w:start w:val="1"/>
+      <w:numFmt w:val="bullet"/>
+      <w:lvlText w:val=""/>
+      <w:lvlJc w:val="left"/>
+      <w:pPr>
+        <w:ind w:left="720" w:hanging="360"/>
+      </w:pPr>
+      <w:rPr>
+        <w:rFonts w:ascii="Symbol" w:hAnsi="Symbol" w:hint="default"/>
+      </w:rPr>
+    </w:lvl>
+    <w:lvl w:ilvl="1" w:tplc="04090003" w:tentative="1">
+      <w:start w:val="1"/>
+      <w:numFmt w:val="bullet"/>
+      <w:lvlText w:val="o"/>
+      <w:lvlJc w:val="left"/>
+      <w:pPr>
+        <w:ind w:left="1440" w:hanging="360"/>
+      </w:pPr>
+      <w:rPr>
+        <w:rFonts w:ascii="Courier New" w:hAnsi="Courier New" w:cs="Courier New" w:hint="default"/>
+      </w:rPr>
+    </w:lvl>
+    <w:lvl w:ilvl="2" w:tplc="04090005" w:tentative="1">
+      <w:start w:val="1"/>
+      <w:numFmt w:val="bullet"/>
+      <w:lvlText w:val=""/>
+      <w:lvlJc w:val="left"/>
+      <w:pPr>
+        <w:ind w:left="2160" w:hanging="360"/>
+      </w:pPr>
+      <w:rPr>
+        <w:rFonts w:ascii="Wingdings" w:hAnsi="Wingdings" w:hint="default"/>
+      </w:rPr>
+    </w:lvl>
+    <w:lvl w:ilvl="3" w:tplc="04090001" w:tentative="1">
+      <w:start w:val="1"/>
+      <w:numFmt w:val="bullet"/>
+      <w:lvlText w:val=""/>
+      <w:lvlJc w:val="left"/>
+      <w:pPr>
+        <w:ind w:left="2880" w:hanging="360"/>
+      </w:pPr>
+      <w:rPr>
+        <w:rFonts w:ascii="Symbol" w:hAnsi="Symbol" w:hint="default"/>
+      </w:rPr>
+    </w:lvl>
+    <w:lvl w:ilvl="4" w:tplc="04090003" w:tentative="1">
+      <w:start w:val="1"/>
+      <w:numFmt w:val="bullet"/>
+      <w:lvlText w:val="o"/>
+      <w:lvlJc w:val="left"/>
+      <w:pPr>
+        <w:ind w:left="3600" w:hanging="360"/>
+      </w:pPr>
+      <w:rPr>
+        <w:rFonts w:ascii="Courier New" w:hAnsi="Courier New" w:cs="Courier New" w:hint="default"/>
+      </w:rPr>
+    </w:lvl>
+    <w:lvl w:ilvl="5" w:tplc="04090005" w:tentative="1">
+      <w:start w:val="1"/>
+      <w:numFmt w:val="bullet"/>
+      <w:lvlText w:val=""/>
+      <w:lvlJc w:val="left"/>
+      <w:pPr>
+        <w:ind w:left="4320" w:hanging="360"/>
+      </w:pPr>
+      <w:rPr>
+        <w:rFonts w:ascii="Wingdings" w:hAnsi="Wingdings" w:hint="default"/>
+      </w:rPr>
+    </w:lvl>
+    <w:lvl w:ilvl="6" w:tplc="04090001" w:tentative="1">
+      <w:start w:val="1"/>
+      <w:numFmt w:val="bullet"/>
+      <w:lvlText w:val=""/>
+      <w:lvlJc w:val="left"/>
+      <w:pPr>
+        <w:ind w:left="5040" w:hanging="360"/>
+      </w:pPr>
+      <w:rPr>
+        <w:rFonts w:ascii="Symbol" w:hAnsi="Symbol" w:hint="default"/>
+      </w:rPr>
+    </w:lvl>
+    <w:lvl w:ilvl="7" w:tplc="04090003" w:tentative="1">
+      <w:start w:val="1"/>
+      <w:numFmt w:val="bullet"/>
+      <w:lvlText w:val="o"/>
+      <w:lvlJc w:val="left"/>
+      <w:pPr>
+        <w:ind w:left="5760" w:hanging="360"/>
+      </w:pPr>
+      <w:rPr>
+        <w:rFonts w:ascii="Courier New" w:hAnsi="Courier New" w:cs="Courier New" w:hint="default"/>
+      </w:rPr>
+    </w:lvl>
+    <w:lvl w:ilvl="8" w:tplc="04090005" w:tentative="1">
+      <w:start w:val="1"/>
+      <w:numFmt w:val="bullet"/>
+      <w:lvlText w:val=""/>
+      <w:lvlJc w:val="left"/>
+      <w:pPr>
+        <w:ind w:left="6480" w:hanging="360"/>
+      </w:pPr>
+      <w:rPr>
+        <w:rFonts w:ascii="Wingdings" w:hAnsi="Wingdings" w:hint="default"/>
+      </w:rPr>
+    </w:lvl>
+  </w:abstractNum>
   <w:num w:numId="1">
+    <w:abstractNumId w:val="8"/>
+  </w:num>
+  <w:num w:numId="2">
+    <w:abstractNumId w:val="9"/>
+  </w:num>
+  <w:num w:numId="3">
+    <w:abstractNumId w:val="5"/>
+  </w:num>
+  <w:num w:numId="4">
+    <w:abstractNumId w:val="7"/>
+  </w:num>
+  <w:num w:numId="5">
+    <w:abstractNumId w:val="3"/>
+  </w:num>
+  <w:num w:numId="6">
     <w:abstractNumId w:val="6"/>
   </w:num>
-  <w:num w:numId="2">
-    <w:abstractNumId w:val="7"/>
-  </w:num>
-  <w:num w:numId="3">
-    <w:abstractNumId w:val="3"/>
-  </w:num>
-  <w:num w:numId="4">
-    <w:abstractNumId w:val="5"/>
-  </w:num>
-  <w:num w:numId="5">
+  <w:num w:numId="7">
     <w:abstractNumId w:val="2"/>
   </w:num>
-  <w:num w:numId="6">
+  <w:num w:numId="8">
+    <w:abstractNumId w:val="1"/>
+  </w:num>
+  <w:num w:numId="9">
     <w:abstractNumId w:val="4"/>
   </w:num>
-  <w:num w:numId="7">
-    <w:abstractNumId w:val="1"/>
-  </w:num>
-  <w:num w:numId="8">
+  <w:num w:numId="10">
     <w:abstractNumId w:val="0"/>
   </w:num>
 </w:numbering>
@@ -14800,7 +16809,7 @@
 </file>
 
 <file path=customXml/itemProps1.xml><?xml version="1.0" encoding="utf-8"?>
-<ds:datastoreItem xmlns:ds="http://schemas.openxmlformats.org/officeDocument/2006/customXml" ds:itemID="{8CA4B0E0-B324-4865-BD1D-923974122A0D}">
+<ds:datastoreItem xmlns:ds="http://schemas.openxmlformats.org/officeDocument/2006/customXml" ds:itemID="{4316C6DF-67A3-42E0-A220-CAC0B3EC8DB9}">
   <ds:schemaRefs>
     <ds:schemaRef ds:uri="http://schemas.openxmlformats.org/officeDocument/2006/bibliography"/>
   </ds:schemaRefs>

</xml_diff>

<commit_message>
Fixed some typos in check book document
</commit_message>
<xml_diff>
--- a/doc/Analysis/Treasury/CheckBook.docx
+++ b/doc/Analysis/Treasury/CheckBook.docx
@@ -5501,7 +5501,23 @@
                 <w:sz w:val="24"/>
                 <w:szCs w:val="24"/>
               </w:rPr>
-              <w:t>NCARCHAR(</w:t>
+              <w:t>N</w:t>
+            </w:r>
+            <w:r>
+              <w:rPr>
+                <w:rFonts w:cs="B Nazanin"/>
+                <w:sz w:val="24"/>
+                <w:szCs w:val="24"/>
+              </w:rPr>
+              <w:t>V</w:t>
+            </w:r>
+            <w:r>
+              <w:rPr>
+                <w:rFonts w:cs="B Nazanin"/>
+                <w:sz w:val="24"/>
+                <w:szCs w:val="24"/>
+              </w:rPr>
+              <w:t>ARCHAR(</w:t>
             </w:r>
             <w:r>
               <w:rPr>
@@ -5646,7 +5662,23 @@
                 <w:sz w:val="24"/>
                 <w:szCs w:val="24"/>
               </w:rPr>
-              <w:t>NCARCHAR(</w:t>
+              <w:t>N</w:t>
+            </w:r>
+            <w:r>
+              <w:rPr>
+                <w:rFonts w:cs="B Nazanin"/>
+                <w:sz w:val="24"/>
+                <w:szCs w:val="24"/>
+              </w:rPr>
+              <w:t>V</w:t>
+            </w:r>
+            <w:r>
+              <w:rPr>
+                <w:rFonts w:cs="B Nazanin"/>
+                <w:sz w:val="24"/>
+                <w:szCs w:val="24"/>
+              </w:rPr>
+              <w:t>ARCHAR(</w:t>
             </w:r>
             <w:r>
               <w:rPr>
@@ -5929,7 +5961,23 @@
                 <w:sz w:val="24"/>
                 <w:szCs w:val="24"/>
               </w:rPr>
-              <w:t>NCARCHAR(</w:t>
+              <w:t>N</w:t>
+            </w:r>
+            <w:r>
+              <w:rPr>
+                <w:rFonts w:cs="B Nazanin"/>
+                <w:sz w:val="24"/>
+                <w:szCs w:val="24"/>
+              </w:rPr>
+              <w:t>V</w:t>
+            </w:r>
+            <w:r>
+              <w:rPr>
+                <w:rFonts w:cs="B Nazanin"/>
+                <w:sz w:val="24"/>
+                <w:szCs w:val="24"/>
+              </w:rPr>
+              <w:t>ARCHAR(</w:t>
             </w:r>
             <w:r>
               <w:rPr>
@@ -6078,7 +6126,23 @@
                 <w:sz w:val="24"/>
                 <w:szCs w:val="24"/>
               </w:rPr>
-              <w:t>NCARCHAR(</w:t>
+              <w:t>N</w:t>
+            </w:r>
+            <w:r>
+              <w:rPr>
+                <w:rFonts w:cs="B Nazanin"/>
+                <w:sz w:val="24"/>
+                <w:szCs w:val="24"/>
+              </w:rPr>
+              <w:t>V</w:t>
+            </w:r>
+            <w:r>
+              <w:rPr>
+                <w:rFonts w:cs="B Nazanin"/>
+                <w:sz w:val="24"/>
+                <w:szCs w:val="24"/>
+              </w:rPr>
+              <w:t>ARCHAR(</w:t>
             </w:r>
             <w:r>
               <w:rPr>
@@ -6224,7 +6288,25 @@
                 <w:sz w:val="24"/>
                 <w:szCs w:val="24"/>
               </w:rPr>
-              <w:t>NCARCHAR(</w:t>
+              <w:t>N</w:t>
+            </w:r>
+            <w:r>
+              <w:rPr>
+                <w:rFonts w:cs="B Nazanin"/>
+                <w:sz w:val="24"/>
+                <w:szCs w:val="24"/>
+              </w:rPr>
+              <w:t>V</w:t>
+            </w:r>
+            <w:bookmarkStart w:id="3" w:name="_GoBack"/>
+            <w:bookmarkEnd w:id="3"/>
+            <w:r>
+              <w:rPr>
+                <w:rFonts w:cs="B Nazanin"/>
+                <w:sz w:val="24"/>
+                <w:szCs w:val="24"/>
+              </w:rPr>
+              <w:t>ARCHAR(</w:t>
             </w:r>
             <w:r>
               <w:rPr>
@@ -6839,7 +6921,7 @@
               <w:bidi/>
               <w:jc w:val="center"/>
               <w:rPr>
-                <w:rFonts w:cs="B Nazanin" w:hint="cs"/>
+                <w:rFonts w:cs="B Nazanin"/>
                 <w:sz w:val="24"/>
                 <w:szCs w:val="24"/>
                 <w:rtl/>
@@ -6939,7 +7021,7 @@
               <w:bidi/>
               <w:cnfStyle w:val="000000100000" w:firstRow="0" w:lastRow="0" w:firstColumn="0" w:lastColumn="0" w:oddVBand="0" w:evenVBand="0" w:oddHBand="1" w:evenHBand="0" w:firstRowFirstColumn="0" w:firstRowLastColumn="0" w:lastRowFirstColumn="0" w:lastRowLastColumn="0"/>
               <w:rPr>
-                <w:rFonts w:cs="B Nazanin" w:hint="cs"/>
+                <w:rFonts w:cs="B Nazanin"/>
                 <w:sz w:val="24"/>
                 <w:szCs w:val="24"/>
                 <w:rtl/>
@@ -6970,7 +7052,7 @@
               <w:bidi/>
               <w:jc w:val="center"/>
               <w:rPr>
-                <w:rFonts w:cs="B Nazanin" w:hint="cs"/>
+                <w:rFonts w:cs="B Nazanin"/>
                 <w:sz w:val="24"/>
                 <w:szCs w:val="24"/>
                 <w:rtl/>
@@ -7070,7 +7152,7 @@
               <w:bidi/>
               <w:cnfStyle w:val="000000000000" w:firstRow="0" w:lastRow="0" w:firstColumn="0" w:lastColumn="0" w:oddVBand="0" w:evenVBand="0" w:oddHBand="0" w:evenHBand="0" w:firstRowFirstColumn="0" w:firstRowLastColumn="0" w:lastRowFirstColumn="0" w:lastRowLastColumn="0"/>
               <w:rPr>
-                <w:rFonts w:cs="B Nazanin" w:hint="cs"/>
+                <w:rFonts w:cs="B Nazanin"/>
                 <w:sz w:val="24"/>
                 <w:szCs w:val="24"/>
                 <w:rtl/>
@@ -7102,7 +7184,7 @@
               <w:bidi/>
               <w:jc w:val="center"/>
               <w:rPr>
-                <w:rFonts w:cs="B Nazanin" w:hint="cs"/>
+                <w:rFonts w:cs="B Nazanin"/>
                 <w:sz w:val="24"/>
                 <w:szCs w:val="24"/>
                 <w:rtl/>
@@ -7210,7 +7292,7 @@
               <w:bidi/>
               <w:cnfStyle w:val="000000100000" w:firstRow="0" w:lastRow="0" w:firstColumn="0" w:lastColumn="0" w:oddVBand="0" w:evenVBand="0" w:oddHBand="1" w:evenHBand="0" w:firstRowFirstColumn="0" w:firstRowLastColumn="0" w:lastRowFirstColumn="0" w:lastRowLastColumn="0"/>
               <w:rPr>
-                <w:rFonts w:cs="B Nazanin" w:hint="cs"/>
+                <w:rFonts w:cs="B Nazanin"/>
                 <w:sz w:val="24"/>
                 <w:szCs w:val="24"/>
                 <w:rtl/>
@@ -7699,7 +7781,7 @@
           <w:szCs w:val="28"/>
         </w:rPr>
       </w:pPr>
-      <w:bookmarkStart w:id="3" w:name="_Toc129634770"/>
+      <w:bookmarkStart w:id="4" w:name="_Toc129634770"/>
       <w:r>
         <w:rPr>
           <w:rStyle w:val="Heading2Char"/>
@@ -7712,7 +7794,7 @@
         </w:rPr>
         <w:t>جدول برگه چک</w:t>
       </w:r>
-      <w:bookmarkEnd w:id="3"/>
+      <w:bookmarkEnd w:id="4"/>
       <w:r>
         <w:rPr>
           <w:rFonts w:cs="B Nazanin" w:hint="cs"/>
@@ -8956,7 +9038,7 @@
           <w:rtl/>
         </w:rPr>
       </w:pPr>
-      <w:bookmarkStart w:id="4" w:name="_Toc129634771"/>
+      <w:bookmarkStart w:id="5" w:name="_Toc129634771"/>
       <w:r>
         <w:rPr>
           <w:rFonts w:cs="B Nazanin"/>
@@ -8967,7 +9049,7 @@
         <w:lastRenderedPageBreak/>
         <w:t>ساختار منو در برنامه</w:t>
       </w:r>
-      <w:bookmarkEnd w:id="4"/>
+      <w:bookmarkEnd w:id="5"/>
     </w:p>
     <w:p>
       <w:pPr>
@@ -9414,7 +9496,7 @@
           <w:rtl/>
         </w:rPr>
       </w:pPr>
-      <w:bookmarkStart w:id="5" w:name="_Toc129634772"/>
+      <w:bookmarkStart w:id="6" w:name="_Toc129634772"/>
       <w:r>
         <w:rPr>
           <w:rFonts w:cs="B Nazanin"/>
@@ -9559,7 +9641,7 @@
         </w:rPr>
         <w:t>از</w:t>
       </w:r>
-      <w:bookmarkEnd w:id="5"/>
+      <w:bookmarkEnd w:id="6"/>
     </w:p>
     <w:p>
       <w:pPr>
@@ -9572,7 +9654,7 @@
           <w:rtl/>
         </w:rPr>
       </w:pPr>
-      <w:bookmarkStart w:id="6" w:name="_Toc129634773"/>
+      <w:bookmarkStart w:id="7" w:name="_Toc129634773"/>
       <w:r>
         <w:rPr>
           <w:rFonts w:cs="B Nazanin"/>
@@ -9650,7 +9732,7 @@
         </w:rPr>
         <w:t>ی دسته‌چک</w:t>
       </w:r>
-      <w:bookmarkEnd w:id="6"/>
+      <w:bookmarkEnd w:id="7"/>
     </w:p>
     <w:p>
       <w:pPr>
@@ -9928,7 +10010,7 @@
           <w:rtl/>
         </w:rPr>
       </w:pPr>
-      <w:bookmarkStart w:id="7" w:name="_Toc129634774"/>
+      <w:bookmarkStart w:id="8" w:name="_Toc129634774"/>
       <w:r>
         <w:rPr>
           <w:rFonts w:cs="B Nazanin" w:hint="cs"/>
@@ -9940,7 +10022,7 @@
         </w:rPr>
         <w:t>عملیات و دسترسی‌های برگه چک</w:t>
       </w:r>
-      <w:bookmarkEnd w:id="7"/>
+      <w:bookmarkEnd w:id="8"/>
     </w:p>
     <w:p>
       <w:pPr>
@@ -10375,7 +10457,7 @@
           <w:rtl/>
         </w:rPr>
       </w:pPr>
-      <w:bookmarkStart w:id="8" w:name="_Toc129634775"/>
+      <w:bookmarkStart w:id="9" w:name="_Toc129634775"/>
       <w:r>
         <w:rPr>
           <w:rFonts w:cs="B Nazanin"/>
@@ -10440,7 +10522,7 @@
         </w:rPr>
         <w:t>از</w:t>
       </w:r>
-      <w:bookmarkEnd w:id="8"/>
+      <w:bookmarkEnd w:id="9"/>
     </w:p>
     <w:p>
       <w:pPr>
@@ -10453,7 +10535,7 @@
           <w:rtl/>
         </w:rPr>
       </w:pPr>
-      <w:bookmarkStart w:id="9" w:name="_Toc129634776"/>
+      <w:bookmarkStart w:id="10" w:name="_Toc129634776"/>
       <w:r>
         <w:rPr>
           <w:rFonts w:cs="B Nazanin" w:hint="cs"/>
@@ -10465,7 +10547,7 @@
         </w:rPr>
         <w:t>لاگ‌های عملیات دسته‌چک</w:t>
       </w:r>
-      <w:bookmarkEnd w:id="9"/>
+      <w:bookmarkEnd w:id="10"/>
     </w:p>
     <w:p>
       <w:pPr>
@@ -10743,7 +10825,7 @@
           <w:rtl/>
         </w:rPr>
       </w:pPr>
-      <w:bookmarkStart w:id="10" w:name="_Toc129634777"/>
+      <w:bookmarkStart w:id="11" w:name="_Toc129634777"/>
       <w:r>
         <w:rPr>
           <w:rFonts w:cs="B Nazanin" w:hint="cs"/>
@@ -10755,7 +10837,7 @@
         </w:rPr>
         <w:t>لاگ‌های عملیات برگه چک</w:t>
       </w:r>
-      <w:bookmarkEnd w:id="10"/>
+      <w:bookmarkEnd w:id="11"/>
     </w:p>
     <w:p>
       <w:pPr>
@@ -11198,7 +11280,7 @@
           <w:bCs/>
         </w:rPr>
       </w:pPr>
-      <w:bookmarkStart w:id="11" w:name="_Toc129634778"/>
+      <w:bookmarkStart w:id="12" w:name="_Toc129634778"/>
       <w:r>
         <w:rPr>
           <w:rFonts w:cs="B Nazanin"/>
@@ -11217,7 +11299,7 @@
         </w:rPr>
         <w:t>ی</w:t>
       </w:r>
-      <w:bookmarkEnd w:id="11"/>
+      <w:bookmarkEnd w:id="12"/>
     </w:p>
     <w:p>
       <w:pPr>
@@ -11229,7 +11311,7 @@
           <w:bCs/>
         </w:rPr>
       </w:pPr>
-      <w:bookmarkStart w:id="12" w:name="_Toc129634779"/>
+      <w:bookmarkStart w:id="13" w:name="_Toc129634779"/>
       <w:r>
         <w:rPr>
           <w:rFonts w:cs="B Nazanin" w:hint="cs"/>
@@ -11285,7 +11367,7 @@
         </w:rPr>
         <w:t xml:space="preserve"> و اصلاح دسته‌چک</w:t>
       </w:r>
-      <w:bookmarkEnd w:id="12"/>
+      <w:bookmarkEnd w:id="13"/>
     </w:p>
     <w:p>
       <w:pPr>
@@ -11646,7 +11728,7 @@
           <w:bCs/>
         </w:rPr>
       </w:pPr>
-      <w:bookmarkStart w:id="13" w:name="_Toc129634780"/>
+      <w:bookmarkStart w:id="14" w:name="_Toc129634780"/>
       <w:r>
         <w:rPr>
           <w:rFonts w:cs="B Nazanin" w:hint="cs"/>
@@ -11702,7 +11784,7 @@
         </w:rPr>
         <w:t xml:space="preserve"> و حذف برگه‌ها</w:t>
       </w:r>
-      <w:bookmarkEnd w:id="13"/>
+      <w:bookmarkEnd w:id="14"/>
     </w:p>
     <w:p>
       <w:pPr>
@@ -12413,7 +12495,7 @@
           <w:bCs/>
         </w:rPr>
       </w:pPr>
-      <w:bookmarkStart w:id="14" w:name="_Toc129634781"/>
+      <w:bookmarkStart w:id="15" w:name="_Toc129634781"/>
       <w:r>
         <w:rPr>
           <w:rFonts w:cs="B Nazanin" w:hint="cs"/>
@@ -12436,7 +12518,7 @@
         </w:rPr>
         <w:t xml:space="preserve"> حذف دسته‌چک</w:t>
       </w:r>
-      <w:bookmarkEnd w:id="14"/>
+      <w:bookmarkEnd w:id="15"/>
     </w:p>
     <w:p>
       <w:pPr>
@@ -12854,7 +12936,7 @@
           <w:lang w:bidi="fa-IR"/>
         </w:rPr>
       </w:pPr>
-      <w:bookmarkStart w:id="15" w:name="_Toc129634782"/>
+      <w:bookmarkStart w:id="16" w:name="_Toc129634782"/>
       <w:r>
         <w:rPr>
           <w:rFonts w:cs="B Nazanin" w:hint="cs"/>
@@ -12867,7 +12949,7 @@
         </w:rPr>
         <w:t>تاریخچه تغییرات</w:t>
       </w:r>
-      <w:bookmarkEnd w:id="15"/>
+      <w:bookmarkEnd w:id="16"/>
     </w:p>
     <w:tbl>
       <w:tblPr>
@@ -13189,17 +13271,7 @@
                 <w:rtl/>
                 <w:lang w:bidi="fa-IR"/>
               </w:rPr>
-              <w:t>1.</w:t>
-            </w:r>
-            <w:r>
-              <w:rPr>
-                <w:rFonts w:cs="B Nazanin" w:hint="cs"/>
-                <w:sz w:val="24"/>
-                <w:szCs w:val="24"/>
-                <w:rtl/>
-                <w:lang w:bidi="fa-IR"/>
-              </w:rPr>
-              <w:t>1</w:t>
+              <w:t>1.1</w:t>
             </w:r>
           </w:p>
         </w:tc>
@@ -13255,19 +13327,7 @@
                 <w:rtl/>
                 <w:lang w:bidi="fa-IR"/>
               </w:rPr>
-              <w:t>اصلاح گزینه‌های منو و اضافه کردن ف</w:t>
-            </w:r>
-            <w:bookmarkStart w:id="16" w:name="_GoBack"/>
-            <w:bookmarkEnd w:id="16"/>
-            <w:r>
-              <w:rPr>
-                <w:rFonts w:cs="B Nazanin" w:hint="cs"/>
-                <w:sz w:val="24"/>
-                <w:szCs w:val="24"/>
-                <w:rtl/>
-                <w:lang w:bidi="fa-IR"/>
-              </w:rPr>
-              <w:t>یلدهای جدید دسته‌چک</w:t>
+              <w:t>اصلاح گزینه‌های منو و اضافه کردن فیلدهای جدید دسته‌چک</w:t>
             </w:r>
           </w:p>
         </w:tc>
@@ -15371,7 +15431,7 @@
 </file>
 
 <file path=customXml/itemProps1.xml><?xml version="1.0" encoding="utf-8"?>
-<ds:datastoreItem xmlns:ds="http://schemas.openxmlformats.org/officeDocument/2006/customXml" ds:itemID="{C4F76E6C-7EDD-4095-813E-9EAE97B318A6}">
+<ds:datastoreItem xmlns:ds="http://schemas.openxmlformats.org/officeDocument/2006/customXml" ds:itemID="{D9E91C58-0DEE-4555-99BE-5F649C5B5EE3}">
   <ds:schemaRefs>
     <ds:schemaRef ds:uri="http://schemas.openxmlformats.org/officeDocument/2006/bibliography"/>
   </ds:schemaRefs>

</xml_diff>